<commit_message>
Updated hw2 document to have some stuff on twitter API
</commit_message>
<xml_diff>
--- a/hw2/hw2.docx
+++ b/hw2/hw2.docx
@@ -1,6 +1,6 @@
 
 <file path=word/document.xml><?xml version="1.0" encoding="utf-8"?>
-<w:document xmlns:wpc="http://schemas.microsoft.com/office/word/2010/wordprocessingCanvas" xmlns:cx="http://schemas.microsoft.com/office/drawing/2014/chartex" xmlns:cx1="http://schemas.microsoft.com/office/drawing/2015/9/8/chartex" xmlns:mc="http://schemas.openxmlformats.org/markup-compatibility/2006" xmlns:o="urn:schemas-microsoft-com:office:office" xmlns:r="http://schemas.openxmlformats.org/officeDocument/2006/relationships" xmlns:m="http://schemas.openxmlformats.org/officeDocument/2006/math" xmlns:v="urn:schemas-microsoft-com:vml" xmlns:wp14="http://schemas.microsoft.com/office/word/2010/wordprocessingDrawing" xmlns:wp="http://schemas.openxmlformats.org/drawingml/2006/wordprocessingDrawing" xmlns:w10="urn:schemas-microsoft-com:office:word" xmlns:w="http://schemas.openxmlformats.org/wordprocessingml/2006/main" xmlns:w14="http://schemas.microsoft.com/office/word/2010/wordml" xmlns:w15="http://schemas.microsoft.com/office/word/2012/wordml" xmlns:w16se="http://schemas.microsoft.com/office/word/2015/wordml/symex" xmlns:wpg="http://schemas.microsoft.com/office/word/2010/wordprocessingGroup" xmlns:wpi="http://schemas.microsoft.com/office/word/2010/wordprocessingInk" xmlns:wne="http://schemas.microsoft.com/office/word/2006/wordml" xmlns:wps="http://schemas.microsoft.com/office/word/2010/wordprocessingShape" mc:Ignorable="w14 w15 w16se wp14">
+<w:document xmlns:wpc="http://schemas.microsoft.com/office/word/2010/wordprocessingCanvas" xmlns:cx="http://schemas.microsoft.com/office/drawing/2014/chartex" xmlns:cx1="http://schemas.microsoft.com/office/drawing/2015/9/8/chartex" xmlns:cx2="http://schemas.microsoft.com/office/drawing/2015/10/21/chartex" xmlns:mc="http://schemas.openxmlformats.org/markup-compatibility/2006" xmlns:o="urn:schemas-microsoft-com:office:office" xmlns:r="http://schemas.openxmlformats.org/officeDocument/2006/relationships" xmlns:m="http://schemas.openxmlformats.org/officeDocument/2006/math" xmlns:v="urn:schemas-microsoft-com:vml" xmlns:wp14="http://schemas.microsoft.com/office/word/2010/wordprocessingDrawing" xmlns:wp="http://schemas.openxmlformats.org/drawingml/2006/wordprocessingDrawing" xmlns:w10="urn:schemas-microsoft-com:office:word" xmlns:w="http://schemas.openxmlformats.org/wordprocessingml/2006/main" xmlns:w14="http://schemas.microsoft.com/office/word/2010/wordml" xmlns:w15="http://schemas.microsoft.com/office/word/2012/wordml" xmlns:w16se="http://schemas.microsoft.com/office/word/2015/wordml/symex" xmlns:wpg="http://schemas.microsoft.com/office/word/2010/wordprocessingGroup" xmlns:wpi="http://schemas.microsoft.com/office/word/2010/wordprocessingInk" xmlns:wne="http://schemas.microsoft.com/office/word/2006/wordml" xmlns:wps="http://schemas.microsoft.com/office/word/2010/wordprocessingShape" mc:Ignorable="w14 w15 w16se wp14">
   <w:body>
     <w:p>
       <w:r>
@@ -14,13 +14,45 @@
     </w:p>
     <w:p>
       <w:r>
-        <w:t>To provide a means of indoor navigation to emergency personnel by utilizing already in place WiFi hotspots to determine current location. This can be accomplished by pre</w:t>
+        <w:t xml:space="preserve">To provide a means of indoor navigation to emergency personnel by utilizing already in place </w:t>
+      </w:r>
+      <w:proofErr w:type="spellStart"/>
+      <w:r>
+        <w:t>WiFi</w:t>
+      </w:r>
+      <w:proofErr w:type="spellEnd"/>
+      <w:r>
+        <w:t xml:space="preserve"> hotspots to determine current location. This can be accomplished by pre</w:t>
       </w:r>
       <w:r>
         <w:t>-</w:t>
       </w:r>
       <w:r>
-        <w:t>mapping the building and its WiFi hotspots to determine WiFi signal strength at various locations. Then these locations can be mapped to latitude and longitude and paired with a floor of the building. The application can make a distinction on which floor the user is on by determining signal strength of known WiFi hotspots and display the desired map. Navigation is done by using a graph of nodes of locations connected by edges of viable paths. The nodes will likely occupy the same latitude and longitude in the building, however they will be connected between floors by using stairwell nodes.</w:t>
+        <w:t xml:space="preserve">mapping the building and its </w:t>
+      </w:r>
+      <w:proofErr w:type="spellStart"/>
+      <w:r>
+        <w:t>WiFi</w:t>
+      </w:r>
+      <w:proofErr w:type="spellEnd"/>
+      <w:r>
+        <w:t xml:space="preserve"> hotspots to determine </w:t>
+      </w:r>
+      <w:proofErr w:type="spellStart"/>
+      <w:r>
+        <w:t>WiFi</w:t>
+      </w:r>
+      <w:proofErr w:type="spellEnd"/>
+      <w:r>
+        <w:t xml:space="preserve"> signal strength at various locations. Then these locations can be mapped to latitude and longitude and paired with a floor of the building. The application can make a distinction on which floor the user is on by determining signal strength of known </w:t>
+      </w:r>
+      <w:proofErr w:type="spellStart"/>
+      <w:r>
+        <w:t>WiFi</w:t>
+      </w:r>
+      <w:proofErr w:type="spellEnd"/>
+      <w:r>
+        <w:t xml:space="preserve"> hotspots and display the desired map. Navigation is done by using a graph of nodes of locations connected by edges of viable paths. The nodes will likely occupy the same latitude and longitude in the building, however they will be connected between floors by using stairwell nodes.</w:t>
       </w:r>
       <w:r>
         <w:t xml:space="preserve"> POIs can be a decoration on each location node to signify if the location </w:t>
@@ -61,8 +93,13 @@
           <w:numId w:val="2"/>
         </w:numPr>
       </w:pPr>
-      <w:r>
-        <w:t>MapBox – Rendering and interaction with map.</w:t>
+      <w:proofErr w:type="spellStart"/>
+      <w:r>
+        <w:t>MapBox</w:t>
+      </w:r>
+      <w:proofErr w:type="spellEnd"/>
+      <w:r>
+        <w:t xml:space="preserve"> – Rendering and interaction with map.</w:t>
       </w:r>
     </w:p>
     <w:p>
@@ -76,6 +113,7 @@
       <w:r>
         <w:t xml:space="preserve">Application </w:t>
       </w:r>
+      <w:proofErr w:type="spellStart"/>
       <w:r>
         <w:t>Micro</w:t>
       </w:r>
@@ -85,6 +123,7 @@
       <w:r>
         <w:t>s</w:t>
       </w:r>
+      <w:proofErr w:type="spellEnd"/>
     </w:p>
     <w:p>
       <w:pPr>
@@ -131,8 +170,13 @@
         </w:numPr>
       </w:pPr>
       <w:r>
-        <w:t>One for MapBox</w:t>
-      </w:r>
+        <w:t xml:space="preserve">One for </w:t>
+      </w:r>
+      <w:proofErr w:type="spellStart"/>
+      <w:r>
+        <w:t>MapBox</w:t>
+      </w:r>
+      <w:proofErr w:type="spellEnd"/>
     </w:p>
     <w:p>
       <w:pPr>
@@ -232,11 +276,29 @@
       </w:r>
     </w:p>
     <w:p>
+      <w:r>
+        <w:t>The twitter API is RESTFUL but lacks anything but HTTP GET and HTTP POST due to what appears to be a desire to support HTML4 and XHTML1 only clients.</w:t>
+      </w:r>
+    </w:p>
+    <w:p>
+      <w:hyperlink r:id="rId8" w:history="1">
+        <w:r>
+          <w:rPr>
+            <w:rStyle w:val="Hyperlink"/>
+          </w:rPr>
+          <w:t>http://stackoverflow.com/questions/165779/are-the-put-delete-head-etc-methods-available-in-most-web-browsers</w:t>
+        </w:r>
+      </w:hyperlink>
+    </w:p>
+    <w:p>
+      <w:pPr>
+        <w:ind w:left="720"/>
+      </w:pPr>
       <w:bookmarkStart w:id="0" w:name="_GoBack"/>
       <w:bookmarkEnd w:id="0"/>
     </w:p>
     <w:sectPr>
-      <w:headerReference w:type="default" r:id="rId8"/>
+      <w:headerReference w:type="default" r:id="rId9"/>
       <w:pgSz w:w="12240" w:h="15840"/>
       <w:pgMar w:top="1440" w:right="1440" w:bottom="1440" w:left="1440" w:header="720" w:footer="720" w:gutter="0"/>
       <w:cols w:space="720"/>
@@ -247,7 +309,7 @@
 </file>
 
 <file path=word/endnotes.xml><?xml version="1.0" encoding="utf-8"?>
-<w:endnotes xmlns:wpc="http://schemas.microsoft.com/office/word/2010/wordprocessingCanvas" xmlns:cx="http://schemas.microsoft.com/office/drawing/2014/chartex" xmlns:cx1="http://schemas.microsoft.com/office/drawing/2015/9/8/chartex" xmlns:mc="http://schemas.openxmlformats.org/markup-compatibility/2006" xmlns:o="urn:schemas-microsoft-com:office:office" xmlns:r="http://schemas.openxmlformats.org/officeDocument/2006/relationships" xmlns:m="http://schemas.openxmlformats.org/officeDocument/2006/math" xmlns:v="urn:schemas-microsoft-com:vml" xmlns:wp14="http://schemas.microsoft.com/office/word/2010/wordprocessingDrawing" xmlns:wp="http://schemas.openxmlformats.org/drawingml/2006/wordprocessingDrawing" xmlns:w10="urn:schemas-microsoft-com:office:word" xmlns:w="http://schemas.openxmlformats.org/wordprocessingml/2006/main" xmlns:w14="http://schemas.microsoft.com/office/word/2010/wordml" xmlns:w15="http://schemas.microsoft.com/office/word/2012/wordml" xmlns:w16se="http://schemas.microsoft.com/office/word/2015/wordml/symex" xmlns:wpg="http://schemas.microsoft.com/office/word/2010/wordprocessingGroup" xmlns:wpi="http://schemas.microsoft.com/office/word/2010/wordprocessingInk" xmlns:wne="http://schemas.microsoft.com/office/word/2006/wordml" xmlns:wps="http://schemas.microsoft.com/office/word/2010/wordprocessingShape" mc:Ignorable="w14 w15 w16se wp14">
+<w:endnotes xmlns:wpc="http://schemas.microsoft.com/office/word/2010/wordprocessingCanvas" xmlns:cx="http://schemas.microsoft.com/office/drawing/2014/chartex" xmlns:cx1="http://schemas.microsoft.com/office/drawing/2015/9/8/chartex" xmlns:cx2="http://schemas.microsoft.com/office/drawing/2015/10/21/chartex" xmlns:mc="http://schemas.openxmlformats.org/markup-compatibility/2006" xmlns:o="urn:schemas-microsoft-com:office:office" xmlns:r="http://schemas.openxmlformats.org/officeDocument/2006/relationships" xmlns:m="http://schemas.openxmlformats.org/officeDocument/2006/math" xmlns:v="urn:schemas-microsoft-com:vml" xmlns:wp14="http://schemas.microsoft.com/office/word/2010/wordprocessingDrawing" xmlns:wp="http://schemas.openxmlformats.org/drawingml/2006/wordprocessingDrawing" xmlns:w10="urn:schemas-microsoft-com:office:word" xmlns:w="http://schemas.openxmlformats.org/wordprocessingml/2006/main" xmlns:w14="http://schemas.microsoft.com/office/word/2010/wordml" xmlns:w15="http://schemas.microsoft.com/office/word/2012/wordml" xmlns:w16se="http://schemas.microsoft.com/office/word/2015/wordml/symex" xmlns:wpg="http://schemas.microsoft.com/office/word/2010/wordprocessingGroup" xmlns:wpi="http://schemas.microsoft.com/office/word/2010/wordprocessingInk" xmlns:wne="http://schemas.microsoft.com/office/word/2006/wordml" xmlns:wps="http://schemas.microsoft.com/office/word/2010/wordprocessingShape" mc:Ignorable="w14 w15 w16se wp14">
   <w:endnote w:type="separator" w:id="-1">
     <w:p>
       <w:pPr>
@@ -272,7 +334,7 @@
 </file>
 
 <file path=word/footnotes.xml><?xml version="1.0" encoding="utf-8"?>
-<w:footnotes xmlns:wpc="http://schemas.microsoft.com/office/word/2010/wordprocessingCanvas" xmlns:cx="http://schemas.microsoft.com/office/drawing/2014/chartex" xmlns:cx1="http://schemas.microsoft.com/office/drawing/2015/9/8/chartex" xmlns:mc="http://schemas.openxmlformats.org/markup-compatibility/2006" xmlns:o="urn:schemas-microsoft-com:office:office" xmlns:r="http://schemas.openxmlformats.org/officeDocument/2006/relationships" xmlns:m="http://schemas.openxmlformats.org/officeDocument/2006/math" xmlns:v="urn:schemas-microsoft-com:vml" xmlns:wp14="http://schemas.microsoft.com/office/word/2010/wordprocessingDrawing" xmlns:wp="http://schemas.openxmlformats.org/drawingml/2006/wordprocessingDrawing" xmlns:w10="urn:schemas-microsoft-com:office:word" xmlns:w="http://schemas.openxmlformats.org/wordprocessingml/2006/main" xmlns:w14="http://schemas.microsoft.com/office/word/2010/wordml" xmlns:w15="http://schemas.microsoft.com/office/word/2012/wordml" xmlns:w16se="http://schemas.microsoft.com/office/word/2015/wordml/symex" xmlns:wpg="http://schemas.microsoft.com/office/word/2010/wordprocessingGroup" xmlns:wpi="http://schemas.microsoft.com/office/word/2010/wordprocessingInk" xmlns:wne="http://schemas.microsoft.com/office/word/2006/wordml" xmlns:wps="http://schemas.microsoft.com/office/word/2010/wordprocessingShape" mc:Ignorable="w14 w15 w16se wp14">
+<w:footnotes xmlns:wpc="http://schemas.microsoft.com/office/word/2010/wordprocessingCanvas" xmlns:cx="http://schemas.microsoft.com/office/drawing/2014/chartex" xmlns:cx1="http://schemas.microsoft.com/office/drawing/2015/9/8/chartex" xmlns:cx2="http://schemas.microsoft.com/office/drawing/2015/10/21/chartex" xmlns:mc="http://schemas.openxmlformats.org/markup-compatibility/2006" xmlns:o="urn:schemas-microsoft-com:office:office" xmlns:r="http://schemas.openxmlformats.org/officeDocument/2006/relationships" xmlns:m="http://schemas.openxmlformats.org/officeDocument/2006/math" xmlns:v="urn:schemas-microsoft-com:vml" xmlns:wp14="http://schemas.microsoft.com/office/word/2010/wordprocessingDrawing" xmlns:wp="http://schemas.openxmlformats.org/drawingml/2006/wordprocessingDrawing" xmlns:w10="urn:schemas-microsoft-com:office:word" xmlns:w="http://schemas.openxmlformats.org/wordprocessingml/2006/main" xmlns:w14="http://schemas.microsoft.com/office/word/2010/wordml" xmlns:w15="http://schemas.microsoft.com/office/word/2012/wordml" xmlns:w16se="http://schemas.microsoft.com/office/word/2015/wordml/symex" xmlns:wpg="http://schemas.microsoft.com/office/word/2010/wordprocessingGroup" xmlns:wpi="http://schemas.microsoft.com/office/word/2010/wordprocessingInk" xmlns:wne="http://schemas.microsoft.com/office/word/2006/wordml" xmlns:wps="http://schemas.microsoft.com/office/word/2010/wordprocessingShape" mc:Ignorable="w14 w15 w16se wp14">
   <w:footnote w:type="separator" w:id="-1">
     <w:p>
       <w:pPr>
@@ -297,7 +359,7 @@
 </file>
 
 <file path=word/header1.xml><?xml version="1.0" encoding="utf-8"?>
-<w:hdr xmlns:wpc="http://schemas.microsoft.com/office/word/2010/wordprocessingCanvas" xmlns:cx="http://schemas.microsoft.com/office/drawing/2014/chartex" xmlns:cx1="http://schemas.microsoft.com/office/drawing/2015/9/8/chartex" xmlns:mc="http://schemas.openxmlformats.org/markup-compatibility/2006" xmlns:o="urn:schemas-microsoft-com:office:office" xmlns:r="http://schemas.openxmlformats.org/officeDocument/2006/relationships" xmlns:m="http://schemas.openxmlformats.org/officeDocument/2006/math" xmlns:v="urn:schemas-microsoft-com:vml" xmlns:wp14="http://schemas.microsoft.com/office/word/2010/wordprocessingDrawing" xmlns:wp="http://schemas.openxmlformats.org/drawingml/2006/wordprocessingDrawing" xmlns:w10="urn:schemas-microsoft-com:office:word" xmlns:w="http://schemas.openxmlformats.org/wordprocessingml/2006/main" xmlns:w14="http://schemas.microsoft.com/office/word/2010/wordml" xmlns:w15="http://schemas.microsoft.com/office/word/2012/wordml" xmlns:w16se="http://schemas.microsoft.com/office/word/2015/wordml/symex" xmlns:wpg="http://schemas.microsoft.com/office/word/2010/wordprocessingGroup" xmlns:wpi="http://schemas.microsoft.com/office/word/2010/wordprocessingInk" xmlns:wne="http://schemas.microsoft.com/office/word/2006/wordml" xmlns:wps="http://schemas.microsoft.com/office/word/2010/wordprocessingShape" mc:Ignorable="w14 w15 w16se wp14">
+<w:hdr xmlns:wpc="http://schemas.microsoft.com/office/word/2010/wordprocessingCanvas" xmlns:cx="http://schemas.microsoft.com/office/drawing/2014/chartex" xmlns:cx1="http://schemas.microsoft.com/office/drawing/2015/9/8/chartex" xmlns:cx2="http://schemas.microsoft.com/office/drawing/2015/10/21/chartex" xmlns:mc="http://schemas.openxmlformats.org/markup-compatibility/2006" xmlns:o="urn:schemas-microsoft-com:office:office" xmlns:r="http://schemas.openxmlformats.org/officeDocument/2006/relationships" xmlns:m="http://schemas.openxmlformats.org/officeDocument/2006/math" xmlns:v="urn:schemas-microsoft-com:vml" xmlns:wp14="http://schemas.microsoft.com/office/word/2010/wordprocessingDrawing" xmlns:wp="http://schemas.openxmlformats.org/drawingml/2006/wordprocessingDrawing" xmlns:w10="urn:schemas-microsoft-com:office:word" xmlns:w="http://schemas.openxmlformats.org/wordprocessingml/2006/main" xmlns:w14="http://schemas.microsoft.com/office/word/2010/wordml" xmlns:w15="http://schemas.microsoft.com/office/word/2012/wordml" xmlns:w16se="http://schemas.microsoft.com/office/word/2015/wordml/symex" xmlns:wpg="http://schemas.microsoft.com/office/word/2010/wordprocessingGroup" xmlns:wpi="http://schemas.microsoft.com/office/word/2010/wordprocessingInk" xmlns:wne="http://schemas.microsoft.com/office/word/2006/wordml" xmlns:wps="http://schemas.microsoft.com/office/word/2010/wordprocessingShape" mc:Ignorable="w14 w15 w16se wp14">
   <w:p>
     <w:pPr>
       <w:pStyle w:val="Header"/>
@@ -313,7 +375,15 @@
       <w:jc w:val="right"/>
     </w:pPr>
     <w:r>
-      <w:t xml:space="preserve">Daniela Martignani </w:t>
+      <w:t xml:space="preserve">Daniela </w:t>
+    </w:r>
+    <w:proofErr w:type="spellStart"/>
+    <w:r>
+      <w:t>Martignani</w:t>
+    </w:r>
+    <w:proofErr w:type="spellEnd"/>
+    <w:r>
+      <w:t xml:space="preserve"> </w:t>
     </w:r>
   </w:p>
   <w:p>
@@ -331,14 +401,19 @@
       <w:jc w:val="right"/>
     </w:pPr>
     <w:r>
-      <w:t>Jennifer Shaska</w:t>
+      <w:t xml:space="preserve">Jennifer </w:t>
     </w:r>
+    <w:proofErr w:type="spellStart"/>
+    <w:r>
+      <w:t>Shaska</w:t>
+    </w:r>
+    <w:proofErr w:type="spellEnd"/>
   </w:p>
 </w:hdr>
 </file>
 
 <file path=word/numbering.xml><?xml version="1.0" encoding="utf-8"?>
-<w:numbering xmlns:wpc="http://schemas.microsoft.com/office/word/2010/wordprocessingCanvas" xmlns:cx="http://schemas.microsoft.com/office/drawing/2014/chartex" xmlns:cx1="http://schemas.microsoft.com/office/drawing/2015/9/8/chartex" xmlns:mc="http://schemas.openxmlformats.org/markup-compatibility/2006" xmlns:o="urn:schemas-microsoft-com:office:office" xmlns:r="http://schemas.openxmlformats.org/officeDocument/2006/relationships" xmlns:m="http://schemas.openxmlformats.org/officeDocument/2006/math" xmlns:v="urn:schemas-microsoft-com:vml" xmlns:wp14="http://schemas.microsoft.com/office/word/2010/wordprocessingDrawing" xmlns:wp="http://schemas.openxmlformats.org/drawingml/2006/wordprocessingDrawing" xmlns:w10="urn:schemas-microsoft-com:office:word" xmlns:w="http://schemas.openxmlformats.org/wordprocessingml/2006/main" xmlns:w14="http://schemas.microsoft.com/office/word/2010/wordml" xmlns:w15="http://schemas.microsoft.com/office/word/2012/wordml" xmlns:w16se="http://schemas.microsoft.com/office/word/2015/wordml/symex" xmlns:wpg="http://schemas.microsoft.com/office/word/2010/wordprocessingGroup" xmlns:wpi="http://schemas.microsoft.com/office/word/2010/wordprocessingInk" xmlns:wne="http://schemas.microsoft.com/office/word/2006/wordml" xmlns:wps="http://schemas.microsoft.com/office/word/2010/wordprocessingShape" mc:Ignorable="w14 w15 w16se wp14">
+<w:numbering xmlns:wpc="http://schemas.microsoft.com/office/word/2010/wordprocessingCanvas" xmlns:cx="http://schemas.microsoft.com/office/drawing/2014/chartex" xmlns:cx1="http://schemas.microsoft.com/office/drawing/2015/9/8/chartex" xmlns:cx2="http://schemas.microsoft.com/office/drawing/2015/10/21/chartex" xmlns:mc="http://schemas.openxmlformats.org/markup-compatibility/2006" xmlns:o="urn:schemas-microsoft-com:office:office" xmlns:r="http://schemas.openxmlformats.org/officeDocument/2006/relationships" xmlns:m="http://schemas.openxmlformats.org/officeDocument/2006/math" xmlns:v="urn:schemas-microsoft-com:vml" xmlns:wp14="http://schemas.microsoft.com/office/word/2010/wordprocessingDrawing" xmlns:wp="http://schemas.openxmlformats.org/drawingml/2006/wordprocessingDrawing" xmlns:w10="urn:schemas-microsoft-com:office:word" xmlns:w="http://schemas.openxmlformats.org/wordprocessingml/2006/main" xmlns:w14="http://schemas.microsoft.com/office/word/2010/wordml" xmlns:w15="http://schemas.microsoft.com/office/word/2012/wordml" xmlns:w16se="http://schemas.microsoft.com/office/word/2015/wordml/symex" xmlns:wpg="http://schemas.microsoft.com/office/word/2010/wordprocessingGroup" xmlns:wpi="http://schemas.microsoft.com/office/word/2010/wordprocessingInk" xmlns:wne="http://schemas.microsoft.com/office/word/2006/wordml" xmlns:wps="http://schemas.microsoft.com/office/word/2010/wordprocessingShape" mc:Ignorable="w14 w15 w16se wp14">
   <w:abstractNum w:abstractNumId="0" w15:restartNumberingAfterBreak="0">
     <w:nsid w:val="2C2246C6"/>
     <w:multiLevelType w:val="hybridMultilevel"/>
@@ -591,7 +666,7 @@
       </w:pPr>
     </w:pPrDefault>
   </w:docDefaults>
-  <w:latentStyles w:defLockedState="0" w:defUIPriority="99" w:defSemiHidden="0" w:defUnhideWhenUsed="0" w:defQFormat="0" w:count="371">
+  <w:latentStyles w:defLockedState="0" w:defUIPriority="99" w:defSemiHidden="0" w:defUnhideWhenUsed="0" w:defQFormat="0" w:count="372">
     <w:lsdException w:name="Normal" w:uiPriority="0" w:qFormat="1"/>
     <w:lsdException w:name="heading 1" w:uiPriority="9" w:qFormat="1"/>
     <w:lsdException w:name="heading 2" w:semiHidden="1" w:uiPriority="9" w:unhideWhenUsed="1" w:qFormat="1"/>
@@ -697,7 +772,6 @@
     <w:lsdException w:name="HTML Sample" w:semiHidden="1" w:unhideWhenUsed="1"/>
     <w:lsdException w:name="HTML Typewriter" w:semiHidden="1" w:unhideWhenUsed="1"/>
     <w:lsdException w:name="HTML Variable" w:semiHidden="1" w:unhideWhenUsed="1"/>
-    <w:lsdException w:name="Normal Table" w:semiHidden="1" w:unhideWhenUsed="1"/>
     <w:lsdException w:name="annotation subject" w:semiHidden="1" w:unhideWhenUsed="1"/>
     <w:lsdException w:name="No List" w:semiHidden="1" w:unhideWhenUsed="1"/>
     <w:lsdException w:name="Outline List 1" w:semiHidden="1" w:unhideWhenUsed="1"/>
@@ -744,10 +818,8 @@
     <w:lsdException w:name="Table Subtle 2" w:semiHidden="1" w:unhideWhenUsed="1"/>
     <w:lsdException w:name="Table Web 1" w:semiHidden="1" w:unhideWhenUsed="1"/>
     <w:lsdException w:name="Table Web 2" w:semiHidden="1" w:unhideWhenUsed="1"/>
-    <w:lsdException w:name="Table Web 3" w:semiHidden="1" w:unhideWhenUsed="1"/>
     <w:lsdException w:name="Balloon Text" w:semiHidden="1" w:unhideWhenUsed="1"/>
     <w:lsdException w:name="Table Grid" w:uiPriority="39"/>
-    <w:lsdException w:name="Table Theme" w:semiHidden="1" w:unhideWhenUsed="1"/>
     <w:lsdException w:name="Placeholder Text" w:semiHidden="1"/>
     <w:lsdException w:name="No Spacing" w:uiPriority="1" w:qFormat="1"/>
     <w:lsdException w:name="Light Shading" w:uiPriority="60"/>
@@ -963,6 +1035,7 @@
     <w:lsdException w:name="List Table 5 Dark Accent 6" w:uiPriority="50"/>
     <w:lsdException w:name="List Table 6 Colorful Accent 6" w:uiPriority="51"/>
     <w:lsdException w:name="List Table 7 Colorful Accent 6" w:uiPriority="52"/>
+    <w:lsdException w:name="Mention" w:semiHidden="1" w:unhideWhenUsed="1"/>
   </w:latentStyles>
   <w:style w:type="paragraph" w:default="1" w:styleId="Normal">
     <w:name w:val="Normal"/>
@@ -1049,6 +1122,17 @@
       <w:ind w:left="720"/>
       <w:contextualSpacing/>
     </w:pPr>
+  </w:style>
+  <w:style w:type="character" w:styleId="Hyperlink">
+    <w:name w:val="Hyperlink"/>
+    <w:basedOn w:val="DefaultParagraphFont"/>
+    <w:uiPriority w:val="99"/>
+    <w:unhideWhenUsed/>
+    <w:rsid w:val="00993E45"/>
+    <w:rPr>
+      <w:color w:val="0563C1" w:themeColor="hyperlink"/>
+      <w:u w:val="single"/>
+    </w:rPr>
   </w:style>
 </w:styles>
 </file>

</xml_diff>

<commit_message>
Updated and merged HW2Q3a
</commit_message>
<xml_diff>
--- a/hw2/hw2.docx
+++ b/hw2/hw2.docx
@@ -5,6 +5,53 @@
     <w:p>
       <w:r>
         <w:t>1)</w:t>
+      </w:r>
+    </w:p>
+    <w:p>
+      <w:r>
+        <w:pict>
+          <v:shapetype id="_x0000_t75" coordsize="21600,21600" o:spt="75" o:preferrelative="t" path="m@4@5l@4@11@9@11@9@5xe" filled="f" stroked="f">
+            <v:stroke joinstyle="miter"/>
+            <v:formulas>
+              <v:f eqn="if lineDrawn pixelLineWidth 0"/>
+              <v:f eqn="sum @0 1 0"/>
+              <v:f eqn="sum 0 0 @1"/>
+              <v:f eqn="prod @2 1 2"/>
+              <v:f eqn="prod @3 21600 pixelWidth"/>
+              <v:f eqn="prod @3 21600 pixelHeight"/>
+              <v:f eqn="sum @0 0 1"/>
+              <v:f eqn="prod @6 1 2"/>
+              <v:f eqn="prod @7 21600 pixelWidth"/>
+              <v:f eqn="sum @8 21600 0"/>
+              <v:f eqn="prod @7 21600 pixelHeight"/>
+              <v:f eqn="sum @10 21600 0"/>
+            </v:formulas>
+            <v:path o:extrusionok="f" gradientshapeok="t" o:connecttype="rect"/>
+            <o:lock v:ext="edit" aspectratio="t"/>
+          </v:shapetype>
+          <v:shape id="_x0000_i1026" type="#_x0000_t75" style="width:467.25pt;height:131.25pt">
+            <v:imagedata r:id="rId7" o:title="ScreenCap"/>
+          </v:shape>
+        </w:pict>
+      </w:r>
+    </w:p>
+    <w:p>
+      <w:r>
+        <w:pict>
+          <v:shape id="_x0000_i1027" type="#_x0000_t75" style="width:468pt;height:6in">
+            <v:imagedata r:id="rId8" o:title="Client"/>
+          </v:shape>
+        </w:pict>
+      </w:r>
+    </w:p>
+    <w:p>
+      <w:r>
+        <w:lastRenderedPageBreak/>
+        <w:pict>
+          <v:shape id="_x0000_i1028" type="#_x0000_t75" style="width:374.25pt;height:250.5pt">
+            <v:imagedata r:id="rId9" o:title="Server"/>
+          </v:shape>
+        </w:pict>
       </w:r>
     </w:p>
     <w:p>
@@ -175,6 +222,7 @@
         <w:rPr>
           <w:noProof/>
         </w:rPr>
+        <w:lastRenderedPageBreak/>
         <w:drawing>
           <wp:inline distT="0" distB="0" distL="0" distR="0" wp14:anchorId="2C0BF8D6" wp14:editId="3CC6BF9D">
             <wp:extent cx="5943600" cy="2885440"/>
@@ -191,7 +239,7 @@
                     <pic:cNvPicPr/>
                   </pic:nvPicPr>
                   <pic:blipFill>
-                    <a:blip r:embed="rId7"/>
+                    <a:blip r:embed="rId10"/>
                     <a:stretch>
                       <a:fillRect/>
                     </a:stretch>
@@ -222,7 +270,6 @@
         <w:rPr>
           <w:color w:val="FF0000"/>
         </w:rPr>
-        <w:lastRenderedPageBreak/>
         <w:t>TODO: Sequence Diagram and Flow Diagram</w:t>
       </w:r>
     </w:p>
@@ -235,8 +282,6 @@
       <w:r>
         <w:t>a)</w:t>
       </w:r>
-      <w:bookmarkStart w:id="0" w:name="_GoBack"/>
-      <w:bookmarkEnd w:id="0"/>
     </w:p>
     <w:p>
       <w:r>
@@ -244,7 +289,12 @@
       </w:r>
     </w:p>
     <w:p>
-      <w:hyperlink r:id="rId8" w:history="1">
+      <w:pPr>
+        <w:rPr>
+          <w:rStyle w:val="Hyperlink"/>
+        </w:rPr>
+      </w:pPr>
+      <w:hyperlink r:id="rId11" w:history="1">
         <w:r>
           <w:rPr>
             <w:rStyle w:val="Hyperlink"/>
@@ -255,6 +305,1350 @@
     </w:p>
     <w:p>
       <w:r>
+        <w:t>For images of our API documentation see appendix</w:t>
+      </w:r>
+    </w:p>
+    <w:p>
+      <w:pPr>
+        <w:rPr>
+          <w:rStyle w:val="Hyperlink"/>
+        </w:rPr>
+      </w:pPr>
+      <w:r>
+        <w:rPr>
+          <w:rStyle w:val="Hyperlink"/>
+        </w:rPr>
+        <w:br w:type="page"/>
+      </w:r>
+    </w:p>
+    <w:tbl>
+      <w:tblPr>
+        <w:tblW w:w="9350" w:type="dxa"/>
+        <w:tblLayout w:type="fixed"/>
+        <w:tblLook w:val="04A0" w:firstRow="1" w:lastRow="0" w:firstColumn="1" w:lastColumn="0" w:noHBand="0" w:noVBand="1"/>
+      </w:tblPr>
+      <w:tblGrid>
+        <w:gridCol w:w="595"/>
+        <w:gridCol w:w="1009"/>
+        <w:gridCol w:w="2621"/>
+        <w:gridCol w:w="5125"/>
+      </w:tblGrid>
+      <w:tr>
+        <w:trPr>
+          <w:trHeight w:val="300"/>
+        </w:trPr>
+        <w:tc>
+          <w:tcPr>
+            <w:tcW w:w="595" w:type="dxa"/>
+            <w:tcBorders>
+              <w:top w:val="single" w:sz="4" w:space="0" w:color="auto"/>
+              <w:left w:val="single" w:sz="4" w:space="0" w:color="auto"/>
+              <w:bottom w:val="single" w:sz="4" w:space="0" w:color="auto"/>
+              <w:right w:val="single" w:sz="4" w:space="0" w:color="auto"/>
+            </w:tcBorders>
+            <w:shd w:val="clear" w:color="auto" w:fill="auto"/>
+            <w:noWrap/>
+            <w:vAlign w:val="bottom"/>
+            <w:hideMark/>
+          </w:tcPr>
+          <w:p>
+            <w:pPr>
+              <w:spacing w:after="0" w:line="240" w:lineRule="auto"/>
+              <w:rPr>
+                <w:rFonts w:ascii="Calibri" w:eastAsia="Times New Roman" w:hAnsi="Calibri" w:cs="Times New Roman"/>
+                <w:b/>
+                <w:bCs/>
+                <w:color w:val="000000"/>
+              </w:rPr>
+            </w:pPr>
+            <w:r>
+              <w:rPr>
+                <w:rFonts w:ascii="Calibri" w:eastAsia="Times New Roman" w:hAnsi="Calibri" w:cs="Times New Roman"/>
+                <w:b/>
+                <w:bCs/>
+                <w:color w:val="000000"/>
+              </w:rPr>
+              <w:lastRenderedPageBreak/>
+              <w:t>API</w:t>
+            </w:r>
+          </w:p>
+        </w:tc>
+        <w:tc>
+          <w:tcPr>
+            <w:tcW w:w="1009" w:type="dxa"/>
+            <w:tcBorders>
+              <w:top w:val="single" w:sz="4" w:space="0" w:color="auto"/>
+              <w:left w:val="nil"/>
+              <w:bottom w:val="single" w:sz="4" w:space="0" w:color="auto"/>
+              <w:right w:val="single" w:sz="4" w:space="0" w:color="auto"/>
+            </w:tcBorders>
+            <w:shd w:val="clear" w:color="auto" w:fill="auto"/>
+            <w:noWrap/>
+            <w:vAlign w:val="bottom"/>
+            <w:hideMark/>
+          </w:tcPr>
+          <w:p>
+            <w:pPr>
+              <w:spacing w:after="0" w:line="240" w:lineRule="auto"/>
+              <w:rPr>
+                <w:rFonts w:ascii="Calibri" w:eastAsia="Times New Roman" w:hAnsi="Calibri" w:cs="Times New Roman"/>
+                <w:b/>
+                <w:bCs/>
+                <w:color w:val="000000"/>
+              </w:rPr>
+            </w:pPr>
+            <w:r>
+              <w:rPr>
+                <w:rFonts w:ascii="Calibri" w:eastAsia="Times New Roman" w:hAnsi="Calibri" w:cs="Times New Roman"/>
+                <w:b/>
+                <w:bCs/>
+                <w:color w:val="000000"/>
+              </w:rPr>
+              <w:t>Method</w:t>
+            </w:r>
+          </w:p>
+        </w:tc>
+        <w:tc>
+          <w:tcPr>
+            <w:tcW w:w="2621" w:type="dxa"/>
+            <w:tcBorders>
+              <w:top w:val="single" w:sz="4" w:space="0" w:color="auto"/>
+              <w:left w:val="nil"/>
+              <w:bottom w:val="single" w:sz="4" w:space="0" w:color="auto"/>
+              <w:right w:val="single" w:sz="4" w:space="0" w:color="auto"/>
+            </w:tcBorders>
+            <w:shd w:val="clear" w:color="auto" w:fill="auto"/>
+            <w:noWrap/>
+            <w:vAlign w:val="bottom"/>
+            <w:hideMark/>
+          </w:tcPr>
+          <w:p>
+            <w:pPr>
+              <w:spacing w:after="0" w:line="240" w:lineRule="auto"/>
+              <w:rPr>
+                <w:rFonts w:ascii="Calibri" w:eastAsia="Times New Roman" w:hAnsi="Calibri" w:cs="Times New Roman"/>
+                <w:b/>
+                <w:bCs/>
+                <w:color w:val="000000"/>
+              </w:rPr>
+            </w:pPr>
+            <w:r>
+              <w:rPr>
+                <w:rFonts w:ascii="Calibri" w:eastAsia="Times New Roman" w:hAnsi="Calibri" w:cs="Times New Roman"/>
+                <w:b/>
+                <w:bCs/>
+                <w:color w:val="000000"/>
+              </w:rPr>
+              <w:t>URI</w:t>
+            </w:r>
+          </w:p>
+        </w:tc>
+        <w:tc>
+          <w:tcPr>
+            <w:tcW w:w="5125" w:type="dxa"/>
+            <w:tcBorders>
+              <w:top w:val="single" w:sz="4" w:space="0" w:color="auto"/>
+              <w:left w:val="nil"/>
+              <w:bottom w:val="single" w:sz="4" w:space="0" w:color="auto"/>
+              <w:right w:val="single" w:sz="4" w:space="0" w:color="auto"/>
+            </w:tcBorders>
+            <w:shd w:val="clear" w:color="auto" w:fill="auto"/>
+            <w:noWrap/>
+            <w:vAlign w:val="bottom"/>
+            <w:hideMark/>
+          </w:tcPr>
+          <w:p>
+            <w:pPr>
+              <w:spacing w:after="0" w:line="240" w:lineRule="auto"/>
+              <w:rPr>
+                <w:rFonts w:ascii="Calibri" w:eastAsia="Times New Roman" w:hAnsi="Calibri" w:cs="Times New Roman"/>
+                <w:b/>
+                <w:bCs/>
+                <w:color w:val="000000"/>
+              </w:rPr>
+            </w:pPr>
+            <w:r>
+              <w:rPr>
+                <w:rFonts w:ascii="Calibri" w:eastAsia="Times New Roman" w:hAnsi="Calibri" w:cs="Times New Roman"/>
+                <w:b/>
+                <w:bCs/>
+                <w:color w:val="000000"/>
+              </w:rPr>
+              <w:t>Description</w:t>
+            </w:r>
+          </w:p>
+        </w:tc>
+      </w:tr>
+      <w:tr>
+        <w:trPr>
+          <w:trHeight w:val="8100"/>
+        </w:trPr>
+        <w:tc>
+          <w:tcPr>
+            <w:tcW w:w="595" w:type="dxa"/>
+            <w:tcBorders>
+              <w:top w:val="nil"/>
+              <w:left w:val="single" w:sz="4" w:space="0" w:color="auto"/>
+              <w:bottom w:val="single" w:sz="4" w:space="0" w:color="auto"/>
+              <w:right w:val="single" w:sz="4" w:space="0" w:color="auto"/>
+            </w:tcBorders>
+            <w:shd w:val="clear" w:color="auto" w:fill="auto"/>
+            <w:vAlign w:val="center"/>
+            <w:hideMark/>
+          </w:tcPr>
+          <w:p>
+            <w:pPr>
+              <w:spacing w:after="0" w:line="240" w:lineRule="auto"/>
+              <w:rPr>
+                <w:rFonts w:ascii="Calibri" w:eastAsia="Times New Roman" w:hAnsi="Calibri" w:cs="Times New Roman"/>
+                <w:color w:val="000000"/>
+              </w:rPr>
+            </w:pPr>
+            <w:r>
+              <w:rPr>
+                <w:rFonts w:ascii="Calibri" w:eastAsia="Times New Roman" w:hAnsi="Calibri" w:cs="Times New Roman"/>
+                <w:color w:val="000000"/>
+              </w:rPr>
+              <w:t>Public</w:t>
+            </w:r>
+          </w:p>
+        </w:tc>
+        <w:tc>
+          <w:tcPr>
+            <w:tcW w:w="1009" w:type="dxa"/>
+            <w:tcBorders>
+              <w:top w:val="nil"/>
+              <w:left w:val="nil"/>
+              <w:bottom w:val="single" w:sz="4" w:space="0" w:color="auto"/>
+              <w:right w:val="single" w:sz="4" w:space="0" w:color="auto"/>
+            </w:tcBorders>
+            <w:shd w:val="clear" w:color="auto" w:fill="auto"/>
+            <w:vAlign w:val="center"/>
+            <w:hideMark/>
+          </w:tcPr>
+          <w:p>
+            <w:pPr>
+              <w:spacing w:after="0" w:line="240" w:lineRule="auto"/>
+              <w:rPr>
+                <w:rFonts w:ascii="Calibri" w:eastAsia="Times New Roman" w:hAnsi="Calibri" w:cs="Times New Roman"/>
+                <w:color w:val="000000"/>
+              </w:rPr>
+            </w:pPr>
+            <w:r>
+              <w:rPr>
+                <w:rFonts w:ascii="Calibri" w:eastAsia="Times New Roman" w:hAnsi="Calibri" w:cs="Times New Roman"/>
+                <w:color w:val="000000"/>
+              </w:rPr>
+              <w:t>POST</w:t>
+            </w:r>
+          </w:p>
+        </w:tc>
+        <w:tc>
+          <w:tcPr>
+            <w:tcW w:w="2621" w:type="dxa"/>
+            <w:tcBorders>
+              <w:top w:val="nil"/>
+              <w:left w:val="nil"/>
+              <w:bottom w:val="single" w:sz="4" w:space="0" w:color="auto"/>
+              <w:right w:val="single" w:sz="4" w:space="0" w:color="auto"/>
+            </w:tcBorders>
+            <w:shd w:val="clear" w:color="auto" w:fill="auto"/>
+            <w:vAlign w:val="center"/>
+            <w:hideMark/>
+          </w:tcPr>
+          <w:p>
+            <w:pPr>
+              <w:spacing w:after="0" w:line="240" w:lineRule="auto"/>
+              <w:rPr>
+                <w:rFonts w:ascii="Calibri" w:eastAsia="Times New Roman" w:hAnsi="Calibri" w:cs="Times New Roman"/>
+                <w:color w:val="000000"/>
+              </w:rPr>
+            </w:pPr>
+            <w:r>
+              <w:rPr>
+                <w:rFonts w:ascii="Calibri" w:eastAsia="Times New Roman" w:hAnsi="Calibri" w:cs="Times New Roman"/>
+                <w:color w:val="000000"/>
+              </w:rPr>
+              <w:t>https://api.twitter.com/1.1/statuses/update.json</w:t>
+            </w:r>
+          </w:p>
+        </w:tc>
+        <w:tc>
+          <w:tcPr>
+            <w:tcW w:w="5125" w:type="dxa"/>
+            <w:tcBorders>
+              <w:top w:val="nil"/>
+              <w:left w:val="nil"/>
+              <w:bottom w:val="single" w:sz="4" w:space="0" w:color="auto"/>
+              <w:right w:val="single" w:sz="4" w:space="0" w:color="auto"/>
+            </w:tcBorders>
+            <w:shd w:val="clear" w:color="auto" w:fill="auto"/>
+            <w:vAlign w:val="center"/>
+            <w:hideMark/>
+          </w:tcPr>
+          <w:p>
+            <w:pPr>
+              <w:spacing w:after="0" w:line="240" w:lineRule="auto"/>
+              <w:rPr>
+                <w:rFonts w:ascii="Calibri" w:eastAsia="Times New Roman" w:hAnsi="Calibri" w:cs="Times New Roman"/>
+                <w:color w:val="000000"/>
+              </w:rPr>
+            </w:pPr>
+            <w:r>
+              <w:rPr>
+                <w:rFonts w:ascii="Calibri" w:eastAsia="Times New Roman" w:hAnsi="Calibri" w:cs="Times New Roman"/>
+                <w:color w:val="000000"/>
+              </w:rPr>
+              <w:t>Allows the user to post a status.</w:t>
+            </w:r>
+            <w:r>
+              <w:rPr>
+                <w:rFonts w:ascii="Calibri" w:eastAsia="Times New Roman" w:hAnsi="Calibri" w:cs="Times New Roman"/>
+                <w:color w:val="000000"/>
+              </w:rPr>
+              <w:br/>
+            </w:r>
+            <w:r>
+              <w:rPr>
+                <w:rFonts w:ascii="Calibri" w:eastAsia="Times New Roman" w:hAnsi="Calibri" w:cs="Times New Roman"/>
+                <w:color w:val="000000"/>
+              </w:rPr>
+              <w:br/>
+              <w:t>Returns a lot of information about the post such as its user's data for displaying profile pictures and who that user is for other things like mouse overs.</w:t>
+            </w:r>
+            <w:r>
+              <w:rPr>
+                <w:rFonts w:ascii="Calibri" w:eastAsia="Times New Roman" w:hAnsi="Calibri" w:cs="Times New Roman"/>
+                <w:color w:val="000000"/>
+              </w:rPr>
+              <w:br/>
+            </w:r>
+            <w:r>
+              <w:rPr>
+                <w:rFonts w:ascii="Calibri" w:eastAsia="Times New Roman" w:hAnsi="Calibri" w:cs="Times New Roman"/>
+                <w:color w:val="000000"/>
+              </w:rPr>
+              <w:br/>
+              <w:t>Returns data about how many retweets and such the post has, though as the post is brand new these values are likely always 0.</w:t>
+            </w:r>
+            <w:r>
+              <w:rPr>
+                <w:rFonts w:ascii="Calibri" w:eastAsia="Times New Roman" w:hAnsi="Calibri" w:cs="Times New Roman"/>
+                <w:color w:val="000000"/>
+              </w:rPr>
+              <w:br/>
+            </w:r>
+            <w:r>
+              <w:rPr>
+                <w:rFonts w:ascii="Calibri" w:eastAsia="Times New Roman" w:hAnsi="Calibri" w:cs="Times New Roman"/>
+                <w:color w:val="000000"/>
+              </w:rPr>
+              <w:br/>
+              <w:t>It has contains data about what hashtags are in the tweet, I'm not sure how this data is expected to be used.</w:t>
+            </w:r>
+            <w:r>
+              <w:rPr>
+                <w:rFonts w:ascii="Calibri" w:eastAsia="Times New Roman" w:hAnsi="Calibri" w:cs="Times New Roman"/>
+                <w:color w:val="000000"/>
+              </w:rPr>
+              <w:br/>
+            </w:r>
+            <w:r>
+              <w:rPr>
+                <w:rFonts w:ascii="Calibri" w:eastAsia="Times New Roman" w:hAnsi="Calibri" w:cs="Times New Roman"/>
+                <w:color w:val="000000"/>
+              </w:rPr>
+              <w:br/>
+              <w:t xml:space="preserve"> Will deny duplicate requests with the same content:</w:t>
+            </w:r>
+            <w:r>
+              <w:rPr>
+                <w:rFonts w:ascii="Calibri" w:eastAsia="Times New Roman" w:hAnsi="Calibri" w:cs="Times New Roman"/>
+                <w:color w:val="000000"/>
+              </w:rPr>
+              <w:br/>
+            </w:r>
+            <w:r>
+              <w:rPr>
+                <w:rFonts w:ascii="Calibri" w:eastAsia="Times New Roman" w:hAnsi="Calibri" w:cs="Times New Roman"/>
+                <w:color w:val="000000"/>
+              </w:rPr>
+              <w:br/>
+              <w:t>{</w:t>
+            </w:r>
+            <w:r>
+              <w:rPr>
+                <w:rFonts w:ascii="Calibri" w:eastAsia="Times New Roman" w:hAnsi="Calibri" w:cs="Times New Roman"/>
+                <w:color w:val="000000"/>
+              </w:rPr>
+              <w:br/>
+            </w:r>
+            <w:r>
+              <w:rPr>
+                <w:rFonts w:ascii="Calibri" w:eastAsia="Times New Roman" w:hAnsi="Calibri" w:cs="Times New Roman"/>
+                <w:color w:val="000000"/>
+              </w:rPr>
+              <w:br/>
+              <w:t xml:space="preserve">  "errors": [</w:t>
+            </w:r>
+            <w:r>
+              <w:rPr>
+                <w:rFonts w:ascii="Calibri" w:eastAsia="Times New Roman" w:hAnsi="Calibri" w:cs="Times New Roman"/>
+                <w:color w:val="000000"/>
+              </w:rPr>
+              <w:br/>
+            </w:r>
+            <w:r>
+              <w:rPr>
+                <w:rFonts w:ascii="Calibri" w:eastAsia="Times New Roman" w:hAnsi="Calibri" w:cs="Times New Roman"/>
+                <w:color w:val="000000"/>
+              </w:rPr>
+              <w:br/>
+              <w:t xml:space="preserve">    {</w:t>
+            </w:r>
+            <w:r>
+              <w:rPr>
+                <w:rFonts w:ascii="Calibri" w:eastAsia="Times New Roman" w:hAnsi="Calibri" w:cs="Times New Roman"/>
+                <w:color w:val="000000"/>
+              </w:rPr>
+              <w:br/>
+            </w:r>
+            <w:r>
+              <w:rPr>
+                <w:rFonts w:ascii="Calibri" w:eastAsia="Times New Roman" w:hAnsi="Calibri" w:cs="Times New Roman"/>
+                <w:color w:val="000000"/>
+              </w:rPr>
+              <w:br/>
+              <w:t xml:space="preserve">      "code": 187,</w:t>
+            </w:r>
+            <w:r>
+              <w:rPr>
+                <w:rFonts w:ascii="Calibri" w:eastAsia="Times New Roman" w:hAnsi="Calibri" w:cs="Times New Roman"/>
+                <w:color w:val="000000"/>
+              </w:rPr>
+              <w:br/>
+            </w:r>
+            <w:r>
+              <w:rPr>
+                <w:rFonts w:ascii="Calibri" w:eastAsia="Times New Roman" w:hAnsi="Calibri" w:cs="Times New Roman"/>
+                <w:color w:val="000000"/>
+              </w:rPr>
+              <w:br/>
+              <w:t xml:space="preserve">      "message": "Status is a duplicate."</w:t>
+            </w:r>
+            <w:r>
+              <w:rPr>
+                <w:rFonts w:ascii="Calibri" w:eastAsia="Times New Roman" w:hAnsi="Calibri" w:cs="Times New Roman"/>
+                <w:color w:val="000000"/>
+              </w:rPr>
+              <w:br/>
+            </w:r>
+            <w:r>
+              <w:rPr>
+                <w:rFonts w:ascii="Calibri" w:eastAsia="Times New Roman" w:hAnsi="Calibri" w:cs="Times New Roman"/>
+                <w:color w:val="000000"/>
+              </w:rPr>
+              <w:br/>
+              <w:t xml:space="preserve">    }</w:t>
+            </w:r>
+            <w:r>
+              <w:rPr>
+                <w:rFonts w:ascii="Calibri" w:eastAsia="Times New Roman" w:hAnsi="Calibri" w:cs="Times New Roman"/>
+                <w:color w:val="000000"/>
+              </w:rPr>
+              <w:br/>
+            </w:r>
+            <w:r>
+              <w:rPr>
+                <w:rFonts w:ascii="Calibri" w:eastAsia="Times New Roman" w:hAnsi="Calibri" w:cs="Times New Roman"/>
+                <w:color w:val="000000"/>
+              </w:rPr>
+              <w:br/>
+              <w:t xml:space="preserve">  ]</w:t>
+            </w:r>
+            <w:r>
+              <w:rPr>
+                <w:rFonts w:ascii="Calibri" w:eastAsia="Times New Roman" w:hAnsi="Calibri" w:cs="Times New Roman"/>
+                <w:color w:val="000000"/>
+              </w:rPr>
+              <w:br/>
+            </w:r>
+            <w:r>
+              <w:rPr>
+                <w:rFonts w:ascii="Calibri" w:eastAsia="Times New Roman" w:hAnsi="Calibri" w:cs="Times New Roman"/>
+                <w:color w:val="000000"/>
+              </w:rPr>
+              <w:br/>
+              <w:t>}</w:t>
+            </w:r>
+          </w:p>
+        </w:tc>
+      </w:tr>
+      <w:tr>
+        <w:trPr>
+          <w:trHeight w:val="4800"/>
+        </w:trPr>
+        <w:tc>
+          <w:tcPr>
+            <w:tcW w:w="595" w:type="dxa"/>
+            <w:tcBorders>
+              <w:top w:val="nil"/>
+              <w:left w:val="single" w:sz="4" w:space="0" w:color="auto"/>
+              <w:bottom w:val="single" w:sz="4" w:space="0" w:color="auto"/>
+              <w:right w:val="single" w:sz="4" w:space="0" w:color="auto"/>
+            </w:tcBorders>
+            <w:shd w:val="clear" w:color="auto" w:fill="auto"/>
+            <w:vAlign w:val="center"/>
+            <w:hideMark/>
+          </w:tcPr>
+          <w:p>
+            <w:pPr>
+              <w:spacing w:after="0" w:line="240" w:lineRule="auto"/>
+              <w:rPr>
+                <w:rFonts w:ascii="Calibri" w:eastAsia="Times New Roman" w:hAnsi="Calibri" w:cs="Times New Roman"/>
+                <w:color w:val="000000"/>
+              </w:rPr>
+            </w:pPr>
+            <w:r>
+              <w:rPr>
+                <w:rFonts w:ascii="Calibri" w:eastAsia="Times New Roman" w:hAnsi="Calibri" w:cs="Times New Roman"/>
+                <w:color w:val="000000"/>
+              </w:rPr>
+              <w:lastRenderedPageBreak/>
+              <w:t>Public</w:t>
+            </w:r>
+          </w:p>
+        </w:tc>
+        <w:tc>
+          <w:tcPr>
+            <w:tcW w:w="1009" w:type="dxa"/>
+            <w:tcBorders>
+              <w:top w:val="nil"/>
+              <w:left w:val="nil"/>
+              <w:bottom w:val="single" w:sz="4" w:space="0" w:color="auto"/>
+              <w:right w:val="single" w:sz="4" w:space="0" w:color="auto"/>
+            </w:tcBorders>
+            <w:shd w:val="clear" w:color="auto" w:fill="auto"/>
+            <w:vAlign w:val="center"/>
+            <w:hideMark/>
+          </w:tcPr>
+          <w:p>
+            <w:pPr>
+              <w:spacing w:after="0" w:line="240" w:lineRule="auto"/>
+              <w:rPr>
+                <w:rFonts w:ascii="Calibri" w:eastAsia="Times New Roman" w:hAnsi="Calibri" w:cs="Times New Roman"/>
+                <w:color w:val="000000"/>
+              </w:rPr>
+            </w:pPr>
+            <w:r>
+              <w:rPr>
+                <w:rFonts w:ascii="Calibri" w:eastAsia="Times New Roman" w:hAnsi="Calibri" w:cs="Times New Roman"/>
+                <w:color w:val="000000"/>
+              </w:rPr>
+              <w:t>POST</w:t>
+            </w:r>
+          </w:p>
+        </w:tc>
+        <w:tc>
+          <w:tcPr>
+            <w:tcW w:w="2621" w:type="dxa"/>
+            <w:tcBorders>
+              <w:top w:val="nil"/>
+              <w:left w:val="nil"/>
+              <w:bottom w:val="single" w:sz="4" w:space="0" w:color="auto"/>
+              <w:right w:val="single" w:sz="4" w:space="0" w:color="auto"/>
+            </w:tcBorders>
+            <w:shd w:val="clear" w:color="auto" w:fill="auto"/>
+            <w:vAlign w:val="center"/>
+            <w:hideMark/>
+          </w:tcPr>
+          <w:p>
+            <w:pPr>
+              <w:spacing w:after="0" w:line="240" w:lineRule="auto"/>
+              <w:rPr>
+                <w:rFonts w:ascii="Calibri" w:eastAsia="Times New Roman" w:hAnsi="Calibri" w:cs="Times New Roman"/>
+                <w:color w:val="000000"/>
+              </w:rPr>
+            </w:pPr>
+            <w:r>
+              <w:rPr>
+                <w:rFonts w:ascii="Calibri" w:eastAsia="Times New Roman" w:hAnsi="Calibri" w:cs="Times New Roman"/>
+                <w:color w:val="000000"/>
+              </w:rPr>
+              <w:t>https://api.twitter.com/1.1/statuses/destroy/:id.json</w:t>
+            </w:r>
+          </w:p>
+        </w:tc>
+        <w:tc>
+          <w:tcPr>
+            <w:tcW w:w="5125" w:type="dxa"/>
+            <w:tcBorders>
+              <w:top w:val="nil"/>
+              <w:left w:val="nil"/>
+              <w:bottom w:val="single" w:sz="4" w:space="0" w:color="auto"/>
+              <w:right w:val="single" w:sz="4" w:space="0" w:color="auto"/>
+            </w:tcBorders>
+            <w:shd w:val="clear" w:color="auto" w:fill="auto"/>
+            <w:vAlign w:val="center"/>
+            <w:hideMark/>
+          </w:tcPr>
+          <w:p>
+            <w:pPr>
+              <w:spacing w:after="0" w:line="240" w:lineRule="auto"/>
+              <w:rPr>
+                <w:rFonts w:ascii="Calibri" w:eastAsia="Times New Roman" w:hAnsi="Calibri" w:cs="Times New Roman"/>
+                <w:color w:val="000000"/>
+              </w:rPr>
+            </w:pPr>
+            <w:r>
+              <w:rPr>
+                <w:rFonts w:ascii="Calibri" w:eastAsia="Times New Roman" w:hAnsi="Calibri" w:cs="Times New Roman"/>
+                <w:color w:val="000000"/>
+              </w:rPr>
+              <w:t xml:space="preserve">Allows the user to delete a status they own. </w:t>
+            </w:r>
+            <w:r>
+              <w:rPr>
+                <w:rFonts w:ascii="Calibri" w:eastAsia="Times New Roman" w:hAnsi="Calibri" w:cs="Times New Roman"/>
+                <w:color w:val="000000"/>
+              </w:rPr>
+              <w:br/>
+            </w:r>
+            <w:r>
+              <w:rPr>
+                <w:rFonts w:ascii="Calibri" w:eastAsia="Times New Roman" w:hAnsi="Calibri" w:cs="Times New Roman"/>
+                <w:color w:val="000000"/>
+              </w:rPr>
+              <w:br/>
+              <w:t>Returns the same data as update's initial creation. Essentially you get back what you put in on delete. Probably makes un-delete application level functionality easy.</w:t>
+            </w:r>
+            <w:r>
+              <w:rPr>
+                <w:rFonts w:ascii="Calibri" w:eastAsia="Times New Roman" w:hAnsi="Calibri" w:cs="Times New Roman"/>
+                <w:color w:val="000000"/>
+              </w:rPr>
+              <w:br/>
+            </w:r>
+            <w:r>
+              <w:rPr>
+                <w:rFonts w:ascii="Calibri" w:eastAsia="Times New Roman" w:hAnsi="Calibri" w:cs="Times New Roman"/>
+                <w:color w:val="000000"/>
+              </w:rPr>
+              <w:br/>
+              <w:t>When trying to delete another user's post it sends back:</w:t>
+            </w:r>
+            <w:r>
+              <w:rPr>
+                <w:rFonts w:ascii="Calibri" w:eastAsia="Times New Roman" w:hAnsi="Calibri" w:cs="Times New Roman"/>
+                <w:color w:val="000000"/>
+              </w:rPr>
+              <w:br/>
+            </w:r>
+            <w:r>
+              <w:rPr>
+                <w:rFonts w:ascii="Calibri" w:eastAsia="Times New Roman" w:hAnsi="Calibri" w:cs="Times New Roman"/>
+                <w:color w:val="000000"/>
+              </w:rPr>
+              <w:br/>
+              <w:t xml:space="preserve">  "errors": [</w:t>
+            </w:r>
+            <w:r>
+              <w:rPr>
+                <w:rFonts w:ascii="Calibri" w:eastAsia="Times New Roman" w:hAnsi="Calibri" w:cs="Times New Roman"/>
+                <w:color w:val="000000"/>
+              </w:rPr>
+              <w:br/>
+            </w:r>
+            <w:r>
+              <w:rPr>
+                <w:rFonts w:ascii="Calibri" w:eastAsia="Times New Roman" w:hAnsi="Calibri" w:cs="Times New Roman"/>
+                <w:color w:val="000000"/>
+              </w:rPr>
+              <w:br/>
+              <w:t xml:space="preserve">    {</w:t>
+            </w:r>
+            <w:r>
+              <w:rPr>
+                <w:rFonts w:ascii="Calibri" w:eastAsia="Times New Roman" w:hAnsi="Calibri" w:cs="Times New Roman"/>
+                <w:color w:val="000000"/>
+              </w:rPr>
+              <w:br/>
+            </w:r>
+            <w:r>
+              <w:rPr>
+                <w:rFonts w:ascii="Calibri" w:eastAsia="Times New Roman" w:hAnsi="Calibri" w:cs="Times New Roman"/>
+                <w:color w:val="000000"/>
+              </w:rPr>
+              <w:br/>
+              <w:t xml:space="preserve">      "code": 183,</w:t>
+            </w:r>
+            <w:r>
+              <w:rPr>
+                <w:rFonts w:ascii="Calibri" w:eastAsia="Times New Roman" w:hAnsi="Calibri" w:cs="Times New Roman"/>
+                <w:color w:val="000000"/>
+              </w:rPr>
+              <w:br/>
+            </w:r>
+            <w:r>
+              <w:rPr>
+                <w:rFonts w:ascii="Calibri" w:eastAsia="Times New Roman" w:hAnsi="Calibri" w:cs="Times New Roman"/>
+                <w:color w:val="000000"/>
+              </w:rPr>
+              <w:br/>
+              <w:t xml:space="preserve">      "message": "You may not delete another user's status."</w:t>
+            </w:r>
+            <w:r>
+              <w:rPr>
+                <w:rFonts w:ascii="Calibri" w:eastAsia="Times New Roman" w:hAnsi="Calibri" w:cs="Times New Roman"/>
+                <w:color w:val="000000"/>
+              </w:rPr>
+              <w:br/>
+            </w:r>
+            <w:r>
+              <w:rPr>
+                <w:rFonts w:ascii="Calibri" w:eastAsia="Times New Roman" w:hAnsi="Calibri" w:cs="Times New Roman"/>
+                <w:color w:val="000000"/>
+              </w:rPr>
+              <w:br/>
+              <w:t xml:space="preserve">    }</w:t>
+            </w:r>
+          </w:p>
+        </w:tc>
+      </w:tr>
+      <w:tr>
+        <w:trPr>
+          <w:trHeight w:val="1800"/>
+        </w:trPr>
+        <w:tc>
+          <w:tcPr>
+            <w:tcW w:w="595" w:type="dxa"/>
+            <w:tcBorders>
+              <w:top w:val="nil"/>
+              <w:left w:val="single" w:sz="4" w:space="0" w:color="auto"/>
+              <w:bottom w:val="single" w:sz="4" w:space="0" w:color="auto"/>
+              <w:right w:val="single" w:sz="4" w:space="0" w:color="auto"/>
+            </w:tcBorders>
+            <w:shd w:val="clear" w:color="auto" w:fill="auto"/>
+            <w:vAlign w:val="center"/>
+            <w:hideMark/>
+          </w:tcPr>
+          <w:p>
+            <w:pPr>
+              <w:spacing w:after="0" w:line="240" w:lineRule="auto"/>
+              <w:rPr>
+                <w:rFonts w:ascii="Calibri" w:eastAsia="Times New Roman" w:hAnsi="Calibri" w:cs="Times New Roman"/>
+                <w:color w:val="000000"/>
+              </w:rPr>
+            </w:pPr>
+            <w:r>
+              <w:rPr>
+                <w:rFonts w:ascii="Calibri" w:eastAsia="Times New Roman" w:hAnsi="Calibri" w:cs="Times New Roman"/>
+                <w:color w:val="000000"/>
+              </w:rPr>
+              <w:t>Public</w:t>
+            </w:r>
+          </w:p>
+        </w:tc>
+        <w:tc>
+          <w:tcPr>
+            <w:tcW w:w="1009" w:type="dxa"/>
+            <w:tcBorders>
+              <w:top w:val="nil"/>
+              <w:left w:val="nil"/>
+              <w:bottom w:val="single" w:sz="4" w:space="0" w:color="auto"/>
+              <w:right w:val="single" w:sz="4" w:space="0" w:color="auto"/>
+            </w:tcBorders>
+            <w:shd w:val="clear" w:color="auto" w:fill="auto"/>
+            <w:vAlign w:val="center"/>
+            <w:hideMark/>
+          </w:tcPr>
+          <w:p>
+            <w:pPr>
+              <w:spacing w:after="0" w:line="240" w:lineRule="auto"/>
+              <w:rPr>
+                <w:rFonts w:ascii="Calibri" w:eastAsia="Times New Roman" w:hAnsi="Calibri" w:cs="Times New Roman"/>
+                <w:color w:val="000000"/>
+              </w:rPr>
+            </w:pPr>
+            <w:r>
+              <w:rPr>
+                <w:rFonts w:ascii="Calibri" w:eastAsia="Times New Roman" w:hAnsi="Calibri" w:cs="Times New Roman"/>
+                <w:color w:val="000000"/>
+              </w:rPr>
+              <w:t>POST</w:t>
+            </w:r>
+          </w:p>
+        </w:tc>
+        <w:tc>
+          <w:tcPr>
+            <w:tcW w:w="2621" w:type="dxa"/>
+            <w:tcBorders>
+              <w:top w:val="nil"/>
+              <w:left w:val="nil"/>
+              <w:bottom w:val="single" w:sz="4" w:space="0" w:color="auto"/>
+              <w:right w:val="single" w:sz="4" w:space="0" w:color="auto"/>
+            </w:tcBorders>
+            <w:shd w:val="clear" w:color="auto" w:fill="auto"/>
+            <w:vAlign w:val="center"/>
+            <w:hideMark/>
+          </w:tcPr>
+          <w:p>
+            <w:pPr>
+              <w:spacing w:after="0" w:line="240" w:lineRule="auto"/>
+              <w:rPr>
+                <w:rFonts w:ascii="Calibri" w:eastAsia="Times New Roman" w:hAnsi="Calibri" w:cs="Times New Roman"/>
+                <w:color w:val="000000"/>
+              </w:rPr>
+            </w:pPr>
+            <w:r>
+              <w:rPr>
+                <w:rFonts w:ascii="Calibri" w:eastAsia="Times New Roman" w:hAnsi="Calibri" w:cs="Times New Roman"/>
+                <w:color w:val="000000"/>
+              </w:rPr>
+              <w:t>https://api.twitter.com/1.1/statuses/retweet/693912311094976517.json</w:t>
+            </w:r>
+          </w:p>
+        </w:tc>
+        <w:tc>
+          <w:tcPr>
+            <w:tcW w:w="5125" w:type="dxa"/>
+            <w:tcBorders>
+              <w:top w:val="nil"/>
+              <w:left w:val="nil"/>
+              <w:bottom w:val="single" w:sz="4" w:space="0" w:color="auto"/>
+              <w:right w:val="single" w:sz="4" w:space="0" w:color="auto"/>
+            </w:tcBorders>
+            <w:shd w:val="clear" w:color="auto" w:fill="auto"/>
+            <w:vAlign w:val="center"/>
+            <w:hideMark/>
+          </w:tcPr>
+          <w:p>
+            <w:pPr>
+              <w:spacing w:after="0" w:line="240" w:lineRule="auto"/>
+              <w:rPr>
+                <w:rFonts w:ascii="Calibri" w:eastAsia="Times New Roman" w:hAnsi="Calibri" w:cs="Times New Roman"/>
+                <w:color w:val="000000"/>
+              </w:rPr>
+            </w:pPr>
+            <w:r>
+              <w:rPr>
+                <w:rFonts w:ascii="Calibri" w:eastAsia="Times New Roman" w:hAnsi="Calibri" w:cs="Times New Roman"/>
+                <w:color w:val="000000"/>
+              </w:rPr>
+              <w:t>Retweets the tweet whose id you supply.  Returns the original tweet with all the details (original poster, etc.) of the original tweet.</w:t>
+            </w:r>
+          </w:p>
+        </w:tc>
+      </w:tr>
+      <w:tr>
+        <w:trPr>
+          <w:trHeight w:val="1500"/>
+        </w:trPr>
+        <w:tc>
+          <w:tcPr>
+            <w:tcW w:w="595" w:type="dxa"/>
+            <w:tcBorders>
+              <w:top w:val="nil"/>
+              <w:left w:val="single" w:sz="4" w:space="0" w:color="auto"/>
+              <w:bottom w:val="single" w:sz="4" w:space="0" w:color="auto"/>
+              <w:right w:val="single" w:sz="4" w:space="0" w:color="auto"/>
+            </w:tcBorders>
+            <w:shd w:val="clear" w:color="auto" w:fill="auto"/>
+            <w:vAlign w:val="center"/>
+            <w:hideMark/>
+          </w:tcPr>
+          <w:p>
+            <w:pPr>
+              <w:spacing w:after="0" w:line="240" w:lineRule="auto"/>
+              <w:rPr>
+                <w:rFonts w:ascii="Calibri" w:eastAsia="Times New Roman" w:hAnsi="Calibri" w:cs="Times New Roman"/>
+                <w:color w:val="000000"/>
+              </w:rPr>
+            </w:pPr>
+            <w:r>
+              <w:rPr>
+                <w:rFonts w:ascii="Calibri" w:eastAsia="Times New Roman" w:hAnsi="Calibri" w:cs="Times New Roman"/>
+                <w:color w:val="000000"/>
+              </w:rPr>
+              <w:t>Public</w:t>
+            </w:r>
+          </w:p>
+        </w:tc>
+        <w:tc>
+          <w:tcPr>
+            <w:tcW w:w="1009" w:type="dxa"/>
+            <w:tcBorders>
+              <w:top w:val="nil"/>
+              <w:left w:val="nil"/>
+              <w:bottom w:val="single" w:sz="4" w:space="0" w:color="auto"/>
+              <w:right w:val="single" w:sz="4" w:space="0" w:color="auto"/>
+            </w:tcBorders>
+            <w:shd w:val="clear" w:color="auto" w:fill="auto"/>
+            <w:vAlign w:val="center"/>
+            <w:hideMark/>
+          </w:tcPr>
+          <w:p>
+            <w:pPr>
+              <w:spacing w:after="0" w:line="240" w:lineRule="auto"/>
+              <w:rPr>
+                <w:rFonts w:ascii="Calibri" w:eastAsia="Times New Roman" w:hAnsi="Calibri" w:cs="Times New Roman"/>
+                <w:color w:val="000000"/>
+              </w:rPr>
+            </w:pPr>
+            <w:r>
+              <w:rPr>
+                <w:rFonts w:ascii="Calibri" w:eastAsia="Times New Roman" w:hAnsi="Calibri" w:cs="Times New Roman"/>
+                <w:color w:val="000000"/>
+              </w:rPr>
+              <w:t>GET</w:t>
+            </w:r>
+          </w:p>
+        </w:tc>
+        <w:tc>
+          <w:tcPr>
+            <w:tcW w:w="2621" w:type="dxa"/>
+            <w:tcBorders>
+              <w:top w:val="nil"/>
+              <w:left w:val="nil"/>
+              <w:bottom w:val="single" w:sz="4" w:space="0" w:color="auto"/>
+              <w:right w:val="single" w:sz="4" w:space="0" w:color="auto"/>
+            </w:tcBorders>
+            <w:shd w:val="clear" w:color="auto" w:fill="auto"/>
+            <w:vAlign w:val="center"/>
+            <w:hideMark/>
+          </w:tcPr>
+          <w:p>
+            <w:pPr>
+              <w:spacing w:after="0" w:line="240" w:lineRule="auto"/>
+              <w:rPr>
+                <w:rFonts w:ascii="Calibri" w:eastAsia="Times New Roman" w:hAnsi="Calibri" w:cs="Times New Roman"/>
+                <w:color w:val="000000"/>
+              </w:rPr>
+            </w:pPr>
+            <w:r>
+              <w:rPr>
+                <w:rFonts w:ascii="Calibri" w:eastAsia="Times New Roman" w:hAnsi="Calibri" w:cs="Times New Roman"/>
+                <w:color w:val="000000"/>
+              </w:rPr>
+              <w:t>https://api.twitter.com/1.1/friends/list.json?user_id=921229428</w:t>
+            </w:r>
+          </w:p>
+        </w:tc>
+        <w:tc>
+          <w:tcPr>
+            <w:tcW w:w="5125" w:type="dxa"/>
+            <w:tcBorders>
+              <w:top w:val="nil"/>
+              <w:left w:val="nil"/>
+              <w:bottom w:val="single" w:sz="4" w:space="0" w:color="auto"/>
+              <w:right w:val="single" w:sz="4" w:space="0" w:color="auto"/>
+            </w:tcBorders>
+            <w:shd w:val="clear" w:color="auto" w:fill="auto"/>
+            <w:vAlign w:val="center"/>
+            <w:hideMark/>
+          </w:tcPr>
+          <w:p>
+            <w:pPr>
+              <w:spacing w:after="0" w:line="240" w:lineRule="auto"/>
+              <w:rPr>
+                <w:rFonts w:ascii="Calibri" w:eastAsia="Times New Roman" w:hAnsi="Calibri" w:cs="Times New Roman"/>
+                <w:color w:val="000000"/>
+              </w:rPr>
+            </w:pPr>
+            <w:r>
+              <w:rPr>
+                <w:rFonts w:ascii="Calibri" w:eastAsia="Times New Roman" w:hAnsi="Calibri" w:cs="Times New Roman"/>
+                <w:color w:val="000000"/>
+              </w:rPr>
+              <w:t>Gives you back a detailed list of all the people that the given user_id is following.</w:t>
+            </w:r>
+          </w:p>
+        </w:tc>
+      </w:tr>
+      <w:tr>
+        <w:trPr>
+          <w:trHeight w:val="6900"/>
+        </w:trPr>
+        <w:tc>
+          <w:tcPr>
+            <w:tcW w:w="595" w:type="dxa"/>
+            <w:tcBorders>
+              <w:top w:val="nil"/>
+              <w:left w:val="single" w:sz="4" w:space="0" w:color="auto"/>
+              <w:bottom w:val="single" w:sz="4" w:space="0" w:color="auto"/>
+              <w:right w:val="single" w:sz="4" w:space="0" w:color="auto"/>
+            </w:tcBorders>
+            <w:shd w:val="clear" w:color="auto" w:fill="auto"/>
+            <w:vAlign w:val="center"/>
+            <w:hideMark/>
+          </w:tcPr>
+          <w:p>
+            <w:pPr>
+              <w:spacing w:after="0" w:line="240" w:lineRule="auto"/>
+              <w:rPr>
+                <w:rFonts w:ascii="Calibri" w:eastAsia="Times New Roman" w:hAnsi="Calibri" w:cs="Times New Roman"/>
+                <w:color w:val="000000"/>
+              </w:rPr>
+            </w:pPr>
+            <w:r>
+              <w:rPr>
+                <w:rFonts w:ascii="Calibri" w:eastAsia="Times New Roman" w:hAnsi="Calibri" w:cs="Times New Roman"/>
+                <w:color w:val="000000"/>
+              </w:rPr>
+              <w:lastRenderedPageBreak/>
+              <w:t>Public</w:t>
+            </w:r>
+          </w:p>
+        </w:tc>
+        <w:tc>
+          <w:tcPr>
+            <w:tcW w:w="1009" w:type="dxa"/>
+            <w:tcBorders>
+              <w:top w:val="nil"/>
+              <w:left w:val="nil"/>
+              <w:bottom w:val="single" w:sz="4" w:space="0" w:color="auto"/>
+              <w:right w:val="single" w:sz="4" w:space="0" w:color="auto"/>
+            </w:tcBorders>
+            <w:shd w:val="clear" w:color="auto" w:fill="auto"/>
+            <w:vAlign w:val="center"/>
+            <w:hideMark/>
+          </w:tcPr>
+          <w:p>
+            <w:pPr>
+              <w:spacing w:after="0" w:line="240" w:lineRule="auto"/>
+              <w:rPr>
+                <w:rFonts w:ascii="Calibri" w:eastAsia="Times New Roman" w:hAnsi="Calibri" w:cs="Times New Roman"/>
+                <w:color w:val="000000"/>
+              </w:rPr>
+            </w:pPr>
+            <w:r>
+              <w:rPr>
+                <w:rFonts w:ascii="Calibri" w:eastAsia="Times New Roman" w:hAnsi="Calibri" w:cs="Times New Roman"/>
+                <w:color w:val="000000"/>
+              </w:rPr>
+              <w:t>POST</w:t>
+            </w:r>
+          </w:p>
+        </w:tc>
+        <w:tc>
+          <w:tcPr>
+            <w:tcW w:w="2621" w:type="dxa"/>
+            <w:tcBorders>
+              <w:top w:val="nil"/>
+              <w:left w:val="nil"/>
+              <w:bottom w:val="single" w:sz="4" w:space="0" w:color="auto"/>
+              <w:right w:val="single" w:sz="4" w:space="0" w:color="auto"/>
+            </w:tcBorders>
+            <w:shd w:val="clear" w:color="auto" w:fill="auto"/>
+            <w:vAlign w:val="center"/>
+            <w:hideMark/>
+          </w:tcPr>
+          <w:p>
+            <w:pPr>
+              <w:spacing w:after="0" w:line="240" w:lineRule="auto"/>
+              <w:rPr>
+                <w:rFonts w:ascii="Calibri" w:eastAsia="Times New Roman" w:hAnsi="Calibri" w:cs="Times New Roman"/>
+                <w:color w:val="000000"/>
+              </w:rPr>
+            </w:pPr>
+            <w:r>
+              <w:rPr>
+                <w:rFonts w:ascii="Calibri" w:eastAsia="Times New Roman" w:hAnsi="Calibri" w:cs="Times New Roman"/>
+                <w:color w:val="000000"/>
+              </w:rPr>
+              <w:t>https://api.twitter.com/1.1/favorites/create.json?id=702976364660572161</w:t>
+            </w:r>
+          </w:p>
+        </w:tc>
+        <w:tc>
+          <w:tcPr>
+            <w:tcW w:w="5125" w:type="dxa"/>
+            <w:tcBorders>
+              <w:top w:val="nil"/>
+              <w:left w:val="nil"/>
+              <w:bottom w:val="single" w:sz="4" w:space="0" w:color="auto"/>
+              <w:right w:val="single" w:sz="4" w:space="0" w:color="auto"/>
+            </w:tcBorders>
+            <w:shd w:val="clear" w:color="auto" w:fill="auto"/>
+            <w:vAlign w:val="center"/>
+            <w:hideMark/>
+          </w:tcPr>
+          <w:p>
+            <w:pPr>
+              <w:spacing w:after="0" w:line="240" w:lineRule="auto"/>
+              <w:rPr>
+                <w:rFonts w:ascii="Calibri" w:eastAsia="Times New Roman" w:hAnsi="Calibri" w:cs="Times New Roman"/>
+                <w:color w:val="000000"/>
+              </w:rPr>
+            </w:pPr>
+            <w:r>
+              <w:rPr>
+                <w:rFonts w:ascii="Calibri" w:eastAsia="Times New Roman" w:hAnsi="Calibri" w:cs="Times New Roman"/>
+                <w:color w:val="000000"/>
+              </w:rPr>
+              <w:t>Before November 2015, the like action was known as favorite, so the API name still has the historic "favorites" name, although the new option is "like". It is an asynchronous process that lets create a like on a tweet. If the process is successful (200 OK response), it returns a "liked" status for the status' ID given as parameter of the authenticating user. Note: if try to favorite/like a tweet twice, the request will throw an error (from Postman). {</w:t>
+            </w:r>
+            <w:r>
+              <w:rPr>
+                <w:rFonts w:ascii="Calibri" w:eastAsia="Times New Roman" w:hAnsi="Calibri" w:cs="Times New Roman"/>
+                <w:color w:val="000000"/>
+              </w:rPr>
+              <w:br/>
+            </w:r>
+            <w:r>
+              <w:rPr>
+                <w:rFonts w:ascii="Calibri" w:eastAsia="Times New Roman" w:hAnsi="Calibri" w:cs="Times New Roman"/>
+                <w:color w:val="000000"/>
+              </w:rPr>
+              <w:br/>
+              <w:t xml:space="preserve">  "errors": [</w:t>
+            </w:r>
+            <w:r>
+              <w:rPr>
+                <w:rFonts w:ascii="Calibri" w:eastAsia="Times New Roman" w:hAnsi="Calibri" w:cs="Times New Roman"/>
+                <w:color w:val="000000"/>
+              </w:rPr>
+              <w:br/>
+            </w:r>
+            <w:r>
+              <w:rPr>
+                <w:rFonts w:ascii="Calibri" w:eastAsia="Times New Roman" w:hAnsi="Calibri" w:cs="Times New Roman"/>
+                <w:color w:val="000000"/>
+              </w:rPr>
+              <w:br/>
+              <w:t xml:space="preserve">    {</w:t>
+            </w:r>
+            <w:r>
+              <w:rPr>
+                <w:rFonts w:ascii="Calibri" w:eastAsia="Times New Roman" w:hAnsi="Calibri" w:cs="Times New Roman"/>
+                <w:color w:val="000000"/>
+              </w:rPr>
+              <w:br/>
+            </w:r>
+            <w:r>
+              <w:rPr>
+                <w:rFonts w:ascii="Calibri" w:eastAsia="Times New Roman" w:hAnsi="Calibri" w:cs="Times New Roman"/>
+                <w:color w:val="000000"/>
+              </w:rPr>
+              <w:br/>
+              <w:t xml:space="preserve">      "code": 139,</w:t>
+            </w:r>
+            <w:r>
+              <w:rPr>
+                <w:rFonts w:ascii="Calibri" w:eastAsia="Times New Roman" w:hAnsi="Calibri" w:cs="Times New Roman"/>
+                <w:color w:val="000000"/>
+              </w:rPr>
+              <w:br/>
+            </w:r>
+            <w:r>
+              <w:rPr>
+                <w:rFonts w:ascii="Calibri" w:eastAsia="Times New Roman" w:hAnsi="Calibri" w:cs="Times New Roman"/>
+                <w:color w:val="000000"/>
+              </w:rPr>
+              <w:br/>
+              <w:t xml:space="preserve">      "message": "You have already favorited this status."</w:t>
+            </w:r>
+            <w:r>
+              <w:rPr>
+                <w:rFonts w:ascii="Calibri" w:eastAsia="Times New Roman" w:hAnsi="Calibri" w:cs="Times New Roman"/>
+                <w:color w:val="000000"/>
+              </w:rPr>
+              <w:br/>
+            </w:r>
+            <w:r>
+              <w:rPr>
+                <w:rFonts w:ascii="Calibri" w:eastAsia="Times New Roman" w:hAnsi="Calibri" w:cs="Times New Roman"/>
+                <w:color w:val="000000"/>
+              </w:rPr>
+              <w:br/>
+              <w:t xml:space="preserve">    }</w:t>
+            </w:r>
+            <w:r>
+              <w:rPr>
+                <w:rFonts w:ascii="Calibri" w:eastAsia="Times New Roman" w:hAnsi="Calibri" w:cs="Times New Roman"/>
+                <w:color w:val="000000"/>
+              </w:rPr>
+              <w:br/>
+            </w:r>
+            <w:r>
+              <w:rPr>
+                <w:rFonts w:ascii="Calibri" w:eastAsia="Times New Roman" w:hAnsi="Calibri" w:cs="Times New Roman"/>
+                <w:color w:val="000000"/>
+              </w:rPr>
+              <w:br/>
+              <w:t xml:space="preserve">  ]</w:t>
+            </w:r>
+            <w:r>
+              <w:rPr>
+                <w:rFonts w:ascii="Calibri" w:eastAsia="Times New Roman" w:hAnsi="Calibri" w:cs="Times New Roman"/>
+                <w:color w:val="000000"/>
+              </w:rPr>
+              <w:br/>
+            </w:r>
+            <w:r>
+              <w:rPr>
+                <w:rFonts w:ascii="Calibri" w:eastAsia="Times New Roman" w:hAnsi="Calibri" w:cs="Times New Roman"/>
+                <w:color w:val="000000"/>
+              </w:rPr>
+              <w:br/>
+              <w:t>}</w:t>
+            </w:r>
+          </w:p>
+        </w:tc>
+      </w:tr>
+      <w:tr>
+        <w:trPr>
+          <w:trHeight w:val="3600"/>
+        </w:trPr>
+        <w:tc>
+          <w:tcPr>
+            <w:tcW w:w="595" w:type="dxa"/>
+            <w:tcBorders>
+              <w:top w:val="nil"/>
+              <w:left w:val="single" w:sz="4" w:space="0" w:color="auto"/>
+              <w:bottom w:val="single" w:sz="4" w:space="0" w:color="auto"/>
+              <w:right w:val="single" w:sz="4" w:space="0" w:color="auto"/>
+            </w:tcBorders>
+            <w:shd w:val="clear" w:color="auto" w:fill="auto"/>
+            <w:vAlign w:val="center"/>
+            <w:hideMark/>
+          </w:tcPr>
+          <w:p>
+            <w:pPr>
+              <w:spacing w:after="0" w:line="240" w:lineRule="auto"/>
+              <w:rPr>
+                <w:rFonts w:ascii="Calibri" w:eastAsia="Times New Roman" w:hAnsi="Calibri" w:cs="Times New Roman"/>
+                <w:color w:val="000000"/>
+              </w:rPr>
+            </w:pPr>
+            <w:r>
+              <w:rPr>
+                <w:rFonts w:ascii="Calibri" w:eastAsia="Times New Roman" w:hAnsi="Calibri" w:cs="Times New Roman"/>
+                <w:color w:val="000000"/>
+              </w:rPr>
+              <w:t>Public</w:t>
+            </w:r>
+          </w:p>
+        </w:tc>
+        <w:tc>
+          <w:tcPr>
+            <w:tcW w:w="1009" w:type="dxa"/>
+            <w:tcBorders>
+              <w:top w:val="nil"/>
+              <w:left w:val="nil"/>
+              <w:bottom w:val="single" w:sz="4" w:space="0" w:color="auto"/>
+              <w:right w:val="single" w:sz="4" w:space="0" w:color="auto"/>
+            </w:tcBorders>
+            <w:shd w:val="clear" w:color="auto" w:fill="auto"/>
+            <w:vAlign w:val="center"/>
+            <w:hideMark/>
+          </w:tcPr>
+          <w:p>
+            <w:pPr>
+              <w:spacing w:after="0" w:line="240" w:lineRule="auto"/>
+              <w:rPr>
+                <w:rFonts w:ascii="Calibri" w:eastAsia="Times New Roman" w:hAnsi="Calibri" w:cs="Times New Roman"/>
+                <w:color w:val="000000"/>
+              </w:rPr>
+            </w:pPr>
+            <w:r>
+              <w:rPr>
+                <w:rFonts w:ascii="Calibri" w:eastAsia="Times New Roman" w:hAnsi="Calibri" w:cs="Times New Roman"/>
+                <w:color w:val="000000"/>
+              </w:rPr>
+              <w:t>GET</w:t>
+            </w:r>
+          </w:p>
+        </w:tc>
+        <w:tc>
+          <w:tcPr>
+            <w:tcW w:w="2621" w:type="dxa"/>
+            <w:tcBorders>
+              <w:top w:val="nil"/>
+              <w:left w:val="nil"/>
+              <w:bottom w:val="single" w:sz="4" w:space="0" w:color="auto"/>
+              <w:right w:val="single" w:sz="4" w:space="0" w:color="auto"/>
+            </w:tcBorders>
+            <w:shd w:val="clear" w:color="auto" w:fill="auto"/>
+            <w:vAlign w:val="center"/>
+            <w:hideMark/>
+          </w:tcPr>
+          <w:p>
+            <w:pPr>
+              <w:spacing w:after="0" w:line="240" w:lineRule="auto"/>
+              <w:rPr>
+                <w:rFonts w:ascii="Calibri" w:eastAsia="Times New Roman" w:hAnsi="Calibri" w:cs="Times New Roman"/>
+                <w:color w:val="000000"/>
+              </w:rPr>
+            </w:pPr>
+            <w:r>
+              <w:rPr>
+                <w:rFonts w:ascii="Calibri" w:eastAsia="Times New Roman" w:hAnsi="Calibri" w:cs="Times New Roman"/>
+                <w:color w:val="000000"/>
+              </w:rPr>
+              <w:t>https://api.twitter.com/1.1/statuses/user_timeline.json</w:t>
+            </w:r>
+          </w:p>
+        </w:tc>
+        <w:tc>
+          <w:tcPr>
+            <w:tcW w:w="5125" w:type="dxa"/>
+            <w:tcBorders>
+              <w:top w:val="nil"/>
+              <w:left w:val="nil"/>
+              <w:bottom w:val="single" w:sz="4" w:space="0" w:color="auto"/>
+              <w:right w:val="single" w:sz="4" w:space="0" w:color="auto"/>
+            </w:tcBorders>
+            <w:shd w:val="clear" w:color="auto" w:fill="auto"/>
+            <w:vAlign w:val="center"/>
+            <w:hideMark/>
+          </w:tcPr>
+          <w:p>
+            <w:pPr>
+              <w:spacing w:after="0" w:line="240" w:lineRule="auto"/>
+              <w:rPr>
+                <w:rFonts w:ascii="Calibri" w:eastAsia="Times New Roman" w:hAnsi="Calibri" w:cs="Times New Roman"/>
+                <w:color w:val="000000"/>
+              </w:rPr>
+            </w:pPr>
+            <w:r>
+              <w:rPr>
+                <w:rFonts w:ascii="Calibri" w:eastAsia="Times New Roman" w:hAnsi="Calibri" w:cs="Times New Roman"/>
+                <w:color w:val="000000"/>
+              </w:rPr>
+              <w:t>The request returns a collection of the most recent tweets posted by the user (indicated by the screen_name or user_id parameters of the request).</w:t>
+            </w:r>
+            <w:r>
+              <w:rPr>
+                <w:rFonts w:ascii="Calibri" w:eastAsia="Times New Roman" w:hAnsi="Calibri" w:cs="Times New Roman"/>
+                <w:color w:val="000000"/>
+              </w:rPr>
+              <w:br/>
+              <w:t>The timeline can only be requested if the authenticated user owns the timeline or is a follower of the user's timeline.</w:t>
+            </w:r>
+            <w:r>
+              <w:rPr>
+                <w:rFonts w:ascii="Calibri" w:eastAsia="Times New Roman" w:hAnsi="Calibri" w:cs="Times New Roman"/>
+                <w:color w:val="000000"/>
+              </w:rPr>
+              <w:br/>
+              <w:t xml:space="preserve">The request can only return up to 3,200 recent user tweets in the timeline. </w:t>
+            </w:r>
+          </w:p>
+        </w:tc>
+      </w:tr>
+    </w:tbl>
+    <w:p>
+      <w:pPr>
+        <w:rPr>
+          <w:rStyle w:val="Hyperlink"/>
+          <w:b/>
+        </w:rPr>
+      </w:pPr>
+    </w:p>
+    <w:p/>
+    <w:p>
+      <w:r>
         <w:t>b)</w:t>
       </w:r>
     </w:p>
@@ -269,7 +1663,11 @@
         <w:t>th</w:t>
       </w:r>
       <w:r>
-        <w:t xml:space="preserve"> 2015. A common library for pulling a feed of publicly available Instagram pictures known and instafeed.js has an ongoing struggle to determine how it will continue going forward since all newly created API keys will not work for public content.</w:t>
+        <w:t xml:space="preserve"> </w:t>
+      </w:r>
+      <w:r>
+        <w:lastRenderedPageBreak/>
+        <w:t>2015. A common library for pulling a feed of publicly available Instagram pictures known and instafeed.js has an ongoing struggle to determine how it will continue going forward since all newly created API keys will not work for public content.</w:t>
       </w:r>
     </w:p>
     <w:p>
@@ -278,7 +1676,7 @@
       </w:r>
     </w:p>
     <w:p>
-      <w:hyperlink r:id="rId9" w:history="1">
+      <w:hyperlink r:id="rId12" w:history="1">
         <w:r>
           <w:rPr>
             <w:rStyle w:val="Hyperlink"/>
@@ -288,7 +1686,7 @@
       </w:hyperlink>
     </w:p>
     <w:p>
-      <w:hyperlink r:id="rId10" w:history="1">
+      <w:hyperlink r:id="rId13" w:history="1">
         <w:r>
           <w:rPr>
             <w:rStyle w:val="Hyperlink"/>
@@ -301,7 +1699,7 @@
       <w:r>
         <w:t xml:space="preserve">Link with the discussion on how the api change breaks instafeed.js: </w:t>
       </w:r>
-      <w:hyperlink r:id="rId11" w:history="1">
+      <w:hyperlink r:id="rId14" w:history="1">
         <w:r>
           <w:rPr>
             <w:rStyle w:val="Hyperlink"/>
@@ -331,7 +1729,7 @@
                     <pic:cNvPicPr/>
                   </pic:nvPicPr>
                   <pic:blipFill>
-                    <a:blip r:embed="rId12"/>
+                    <a:blip r:embed="rId15"/>
                     <a:stretch>
                       <a:fillRect/>
                     </a:stretch>
@@ -355,7 +1753,6 @@
     <w:p/>
     <w:p>
       <w:r>
-        <w:lastRenderedPageBreak/>
         <w:t>This looks like it is a continuation of the move by Facebook after purchasing Instagram to monetize Instagram and restrict access to content behind paywalls.</w:t>
       </w:r>
     </w:p>
@@ -383,7 +1780,7 @@
       </w:r>
     </w:p>
     <w:p>
-      <w:hyperlink r:id="rId13" w:history="1">
+      <w:hyperlink r:id="rId16" w:history="1">
         <w:r>
           <w:rPr>
             <w:rStyle w:val="Hyperlink"/>
@@ -397,6 +1794,7 @@
         <w:rPr>
           <w:noProof/>
         </w:rPr>
+        <w:lastRenderedPageBreak/>
         <w:drawing>
           <wp:inline distT="0" distB="0" distL="0" distR="0" wp14:anchorId="4AB6BE0F" wp14:editId="4B417849">
             <wp:extent cx="5943600" cy="4204335"/>
@@ -413,7 +1811,7 @@
                     <pic:cNvPicPr/>
                   </pic:nvPicPr>
                   <pic:blipFill>
-                    <a:blip r:embed="rId14"/>
+                    <a:blip r:embed="rId17"/>
                     <a:stretch>
                       <a:fillRect/>
                     </a:stretch>
@@ -434,9 +1832,276 @@
         </w:drawing>
       </w:r>
     </w:p>
+    <w:p>
+      <w:r>
+        <w:br w:type="page"/>
+      </w:r>
+    </w:p>
+    <w:p>
+      <w:r>
+        <w:lastRenderedPageBreak/>
+        <w:t>Appendix:</w:t>
+      </w:r>
+    </w:p>
+    <w:p>
+      <w:r>
+        <w:t>Destroy API:</w:t>
+      </w:r>
+    </w:p>
+    <w:p>
+      <w:r>
+        <w:pict>
+          <v:shape id="_x0000_i1030" type="#_x0000_t75" style="width:325.5pt;height:246.75pt">
+            <v:imagedata r:id="rId18" o:title="3aDestroy"/>
+          </v:shape>
+        </w:pict>
+      </w:r>
+    </w:p>
+    <w:p/>
+    <w:p/>
+    <w:p/>
+    <w:p/>
+    <w:p/>
+    <w:p/>
+    <w:p/>
+    <w:p/>
+    <w:p/>
+    <w:p/>
+    <w:p/>
+    <w:p/>
+    <w:p/>
+    <w:p/>
+    <w:p/>
+    <w:p>
+      <w:r>
+        <w:lastRenderedPageBreak/>
+        <w:t>Update API:</w:t>
+      </w:r>
+    </w:p>
+    <w:p>
+      <w:r>
+        <w:pict>
+          <v:shape id="_x0000_i1031" type="#_x0000_t75" style="width:344.25pt;height:258pt">
+            <v:imagedata r:id="rId19" o:title="3aUpdate"/>
+          </v:shape>
+        </w:pict>
+      </w:r>
+      <w:r>
+        <w:pict>
+          <v:shape id="_x0000_i1032" type="#_x0000_t75" style="width:425.25pt;height:71.25pt">
+            <v:imagedata r:id="rId20" o:title="3aUpdate2"/>
+          </v:shape>
+        </w:pict>
+      </w:r>
+    </w:p>
+    <w:p/>
+    <w:p/>
+    <w:p/>
+    <w:p/>
+    <w:p/>
+    <w:p/>
+    <w:p/>
+    <w:p/>
+    <w:p/>
+    <w:p/>
+    <w:p/>
+    <w:p/>
+    <w:p/>
+    <w:p/>
+    <w:p>
+      <w:r>
+        <w:t>Get Status Timeline:</w:t>
+      </w:r>
+    </w:p>
+    <w:p>
+      <w:r>
+        <w:pict>
+          <v:shape id="_x0000_i1035" type="#_x0000_t75" style="width:391.5pt;height:204.75pt">
+            <v:imagedata r:id="rId21" o:title="get_status_timeline"/>
+          </v:shape>
+        </w:pict>
+      </w:r>
+    </w:p>
+    <w:p>
+      <w:r>
+        <w:t>Favorite Create:</w:t>
+      </w:r>
+    </w:p>
+    <w:p>
+      <w:r>
+        <w:pict>
+          <v:shape id="_x0000_i1036" type="#_x0000_t75" style="width:381.75pt;height:254.25pt">
+            <v:imagedata r:id="rId22" o:title="hw2_retweet_and_favorite"/>
+          </v:shape>
+        </w:pict>
+      </w:r>
+    </w:p>
+    <w:p/>
+    <w:p/>
+    <w:p/>
+    <w:p/>
+    <w:p>
+      <w:r>
+        <w:t>Favorites Create Error:</w:t>
+      </w:r>
+    </w:p>
+    <w:p>
+      <w:r>
+        <w:pict>
+          <v:shape id="_x0000_i1037" type="#_x0000_t75" style="width:381.75pt;height:183.75pt">
+            <v:imagedata r:id="rId23" o:title="post_favorites_create"/>
+          </v:shape>
+        </w:pict>
+      </w:r>
+    </w:p>
+    <w:p>
+      <w:r>
+        <w:t>Status Retweet</w:t>
+      </w:r>
+      <w:r>
+        <w:t>:</w:t>
+      </w:r>
+    </w:p>
+    <w:p>
+      <w:r>
+        <w:rPr>
+          <w:noProof/>
+        </w:rPr>
+        <w:drawing>
+          <wp:inline distT="0" distB="0" distL="0" distR="0" wp14:anchorId="63B9F7FF" wp14:editId="706BDFC7">
+            <wp:extent cx="5943600" cy="2849880"/>
+            <wp:effectExtent l="0" t="0" r="0" b="7620"/>
+            <wp:docPr id="10" name="Picture 10"/>
+            <wp:cNvGraphicFramePr>
+              <a:graphicFrameLocks xmlns:a="http://schemas.openxmlformats.org/drawingml/2006/main" noChangeAspect="1"/>
+            </wp:cNvGraphicFramePr>
+            <a:graphic xmlns:a="http://schemas.openxmlformats.org/drawingml/2006/main">
+              <a:graphicData uri="http://schemas.openxmlformats.org/drawingml/2006/picture">
+                <pic:pic xmlns:pic="http://schemas.openxmlformats.org/drawingml/2006/picture">
+                  <pic:nvPicPr>
+                    <pic:cNvPr id="0" name=""/>
+                    <pic:cNvPicPr/>
+                  </pic:nvPicPr>
+                  <pic:blipFill>
+                    <a:blip r:embed="rId24"/>
+                    <a:stretch>
+                      <a:fillRect/>
+                    </a:stretch>
+                  </pic:blipFill>
+                  <pic:spPr>
+                    <a:xfrm>
+                      <a:off x="0" y="0"/>
+                      <a:ext cx="5943600" cy="2849880"/>
+                    </a:xfrm>
+                    <a:prstGeom prst="rect">
+                      <a:avLst/>
+                    </a:prstGeom>
+                  </pic:spPr>
+                </pic:pic>
+              </a:graphicData>
+            </a:graphic>
+          </wp:inline>
+        </w:drawing>
+      </w:r>
+    </w:p>
+    <w:p>
+      <w:r>
+        <w:rPr>
+          <w:noProof/>
+        </w:rPr>
+        <w:lastRenderedPageBreak/>
+        <w:drawing>
+          <wp:inline distT="0" distB="0" distL="0" distR="0" wp14:anchorId="7574D5F1" wp14:editId="1E407A1C">
+            <wp:extent cx="5943600" cy="2456815"/>
+            <wp:effectExtent l="0" t="0" r="0" b="635"/>
+            <wp:docPr id="11" name="Picture 11"/>
+            <wp:cNvGraphicFramePr>
+              <a:graphicFrameLocks xmlns:a="http://schemas.openxmlformats.org/drawingml/2006/main" noChangeAspect="1"/>
+            </wp:cNvGraphicFramePr>
+            <a:graphic xmlns:a="http://schemas.openxmlformats.org/drawingml/2006/main">
+              <a:graphicData uri="http://schemas.openxmlformats.org/drawingml/2006/picture">
+                <pic:pic xmlns:pic="http://schemas.openxmlformats.org/drawingml/2006/picture">
+                  <pic:nvPicPr>
+                    <pic:cNvPr id="0" name=""/>
+                    <pic:cNvPicPr/>
+                  </pic:nvPicPr>
+                  <pic:blipFill>
+                    <a:blip r:embed="rId25"/>
+                    <a:stretch>
+                      <a:fillRect/>
+                    </a:stretch>
+                  </pic:blipFill>
+                  <pic:spPr>
+                    <a:xfrm>
+                      <a:off x="0" y="0"/>
+                      <a:ext cx="5943600" cy="2456815"/>
+                    </a:xfrm>
+                    <a:prstGeom prst="rect">
+                      <a:avLst/>
+                    </a:prstGeom>
+                  </pic:spPr>
+                </pic:pic>
+              </a:graphicData>
+            </a:graphic>
+          </wp:inline>
+        </w:drawing>
+      </w:r>
+    </w:p>
+    <w:p>
+      <w:r>
+        <w:t>Friends List</w:t>
+      </w:r>
+      <w:bookmarkStart w:id="0" w:name="_GoBack"/>
+      <w:bookmarkEnd w:id="0"/>
+      <w:r>
+        <w:t>:</w:t>
+      </w:r>
+    </w:p>
+    <w:p>
+      <w:r>
+        <w:rPr>
+          <w:noProof/>
+        </w:rPr>
+        <w:drawing>
+          <wp:inline distT="0" distB="0" distL="0" distR="0" wp14:anchorId="2A994BE1" wp14:editId="5600CA0F">
+            <wp:extent cx="5943600" cy="3639185"/>
+            <wp:effectExtent l="0" t="0" r="0" b="0"/>
+            <wp:docPr id="12" name="Picture 12"/>
+            <wp:cNvGraphicFramePr>
+              <a:graphicFrameLocks xmlns:a="http://schemas.openxmlformats.org/drawingml/2006/main" noChangeAspect="1"/>
+            </wp:cNvGraphicFramePr>
+            <a:graphic xmlns:a="http://schemas.openxmlformats.org/drawingml/2006/main">
+              <a:graphicData uri="http://schemas.openxmlformats.org/drawingml/2006/picture">
+                <pic:pic xmlns:pic="http://schemas.openxmlformats.org/drawingml/2006/picture">
+                  <pic:nvPicPr>
+                    <pic:cNvPr id="0" name=""/>
+                    <pic:cNvPicPr/>
+                  </pic:nvPicPr>
+                  <pic:blipFill>
+                    <a:blip r:embed="rId26"/>
+                    <a:stretch>
+                      <a:fillRect/>
+                    </a:stretch>
+                  </pic:blipFill>
+                  <pic:spPr>
+                    <a:xfrm>
+                      <a:off x="0" y="0"/>
+                      <a:ext cx="5943600" cy="3639185"/>
+                    </a:xfrm>
+                    <a:prstGeom prst="rect">
+                      <a:avLst/>
+                    </a:prstGeom>
+                  </pic:spPr>
+                </pic:pic>
+              </a:graphicData>
+            </a:graphic>
+          </wp:inline>
+        </w:drawing>
+      </w:r>
+    </w:p>
     <w:p/>
     <w:sectPr>
-      <w:headerReference w:type="default" r:id="rId15"/>
+      <w:headerReference w:type="default" r:id="rId27"/>
       <w:pgSz w:w="12240" w:h="15840"/>
       <w:pgMar w:top="1440" w:right="1440" w:bottom="1440" w:left="1440" w:header="720" w:footer="720" w:gutter="0"/>
       <w:cols w:space="720"/>

</xml_diff>

<commit_message>
HW2 'done' to the point that a few questions are impossible Updated sprint4 document to reflect the pain of HW2
</commit_message>
<xml_diff>
--- a/hw2/hw2.docx
+++ b/hw2/hw2.docx
@@ -29,7 +29,7 @@
             <v:path o:extrusionok="f" gradientshapeok="t" o:connecttype="rect"/>
             <o:lock v:ext="edit" aspectratio="t"/>
           </v:shapetype>
-          <v:shape id="_x0000_i1026" type="#_x0000_t75" style="width:467.25pt;height:131.25pt">
+          <v:shape id="_x0000_i1025" type="#_x0000_t75" style="width:467.15pt;height:131.35pt">
             <v:imagedata r:id="rId7" o:title="ScreenCap"/>
           </v:shape>
         </w:pict>
@@ -38,7 +38,7 @@
     <w:p>
       <w:r>
         <w:pict>
-          <v:shape id="_x0000_i1027" type="#_x0000_t75" style="width:468pt;height:6in">
+          <v:shape id="_x0000_i1026" type="#_x0000_t75" style="width:468.3pt;height:6in">
             <v:imagedata r:id="rId8" o:title="Client"/>
           </v:shape>
         </w:pict>
@@ -48,7 +48,7 @@
       <w:r>
         <w:lastRenderedPageBreak/>
         <w:pict>
-          <v:shape id="_x0000_i1028" type="#_x0000_t75" style="width:374.25pt;height:250.5pt">
+          <v:shape id="_x0000_i1027" type="#_x0000_t75" style="width:374.4pt;height:250.55pt">
             <v:imagedata r:id="rId9" o:title="Server"/>
           </v:shape>
         </w:pict>
@@ -56,6 +56,12 @@
     </w:p>
     <w:p>
       <w:r>
+        <w:br w:type="page"/>
+      </w:r>
+    </w:p>
+    <w:p>
+      <w:r>
+        <w:lastRenderedPageBreak/>
         <w:t>2)</w:t>
       </w:r>
     </w:p>
@@ -222,7 +228,6 @@
         <w:rPr>
           <w:noProof/>
         </w:rPr>
-        <w:lastRenderedPageBreak/>
         <w:drawing>
           <wp:inline distT="0" distB="0" distL="0" distR="0" wp14:anchorId="2C0BF8D6" wp14:editId="3CC6BF9D">
             <wp:extent cx="5943600" cy="2885440"/>
@@ -268,13 +273,102 @@
       </w:pPr>
       <w:r>
         <w:rPr>
+          <w:noProof/>
+        </w:rPr>
+        <w:lastRenderedPageBreak/>
+        <w:drawing>
+          <wp:inline distT="0" distB="0" distL="0" distR="0" wp14:anchorId="55F5A2DB" wp14:editId="69390D73">
+            <wp:extent cx="2814492" cy="2830983"/>
+            <wp:effectExtent l="0" t="0" r="5080" b="7620"/>
+            <wp:docPr id="4" name="Picture 4"/>
+            <wp:cNvGraphicFramePr>
+              <a:graphicFrameLocks xmlns:a="http://schemas.openxmlformats.org/drawingml/2006/main" noChangeAspect="1"/>
+            </wp:cNvGraphicFramePr>
+            <a:graphic xmlns:a="http://schemas.openxmlformats.org/drawingml/2006/main">
+              <a:graphicData uri="http://schemas.openxmlformats.org/drawingml/2006/picture">
+                <pic:pic xmlns:pic="http://schemas.openxmlformats.org/drawingml/2006/picture">
+                  <pic:nvPicPr>
+                    <pic:cNvPr id="1" name=""/>
+                    <pic:cNvPicPr/>
+                  </pic:nvPicPr>
+                  <pic:blipFill>
+                    <a:blip r:embed="rId11"/>
+                    <a:stretch>
+                      <a:fillRect/>
+                    </a:stretch>
+                  </pic:blipFill>
+                  <pic:spPr>
+                    <a:xfrm>
+                      <a:off x="0" y="0"/>
+                      <a:ext cx="2831424" cy="2848014"/>
+                    </a:xfrm>
+                    <a:prstGeom prst="rect">
+                      <a:avLst/>
+                    </a:prstGeom>
+                  </pic:spPr>
+                </pic:pic>
+              </a:graphicData>
+            </a:graphic>
+          </wp:inline>
+        </w:drawing>
+      </w:r>
+      <w:r>
+        <w:rPr>
+          <w:noProof/>
+        </w:rPr>
+        <w:drawing>
+          <wp:inline distT="0" distB="0" distL="0" distR="0" wp14:anchorId="365B9C55" wp14:editId="1E94FC09">
+            <wp:extent cx="5269708" cy="3218688"/>
+            <wp:effectExtent l="0" t="0" r="7620" b="1270"/>
+            <wp:docPr id="5" name="Picture 5"/>
+            <wp:cNvGraphicFramePr>
+              <a:graphicFrameLocks xmlns:a="http://schemas.openxmlformats.org/drawingml/2006/main" noChangeAspect="1"/>
+            </wp:cNvGraphicFramePr>
+            <a:graphic xmlns:a="http://schemas.openxmlformats.org/drawingml/2006/main">
+              <a:graphicData uri="http://schemas.openxmlformats.org/drawingml/2006/picture">
+                <pic:pic xmlns:pic="http://schemas.openxmlformats.org/drawingml/2006/picture">
+                  <pic:nvPicPr>
+                    <pic:cNvPr id="1" name=""/>
+                    <pic:cNvPicPr/>
+                  </pic:nvPicPr>
+                  <pic:blipFill>
+                    <a:blip r:embed="rId12"/>
+                    <a:stretch>
+                      <a:fillRect/>
+                    </a:stretch>
+                  </pic:blipFill>
+                  <pic:spPr>
+                    <a:xfrm>
+                      <a:off x="0" y="0"/>
+                      <a:ext cx="5288659" cy="3230263"/>
+                    </a:xfrm>
+                    <a:prstGeom prst="rect">
+                      <a:avLst/>
+                    </a:prstGeom>
+                  </pic:spPr>
+                </pic:pic>
+              </a:graphicData>
+            </a:graphic>
+          </wp:inline>
+        </w:drawing>
+      </w:r>
+    </w:p>
+    <w:p>
+      <w:pPr>
+        <w:rPr>
           <w:color w:val="FF0000"/>
         </w:rPr>
-        <w:t>TODO: Sequence Diagram and Flow Diagram</w:t>
-      </w:r>
-    </w:p>
-    <w:p>
-      <w:r>
+      </w:pPr>
+      <w:r>
+        <w:rPr>
+          <w:color w:val="FF0000"/>
+        </w:rPr>
+        <w:br w:type="page"/>
+      </w:r>
+    </w:p>
+    <w:p>
+      <w:r>
+        <w:lastRenderedPageBreak/>
         <w:t>3)</w:t>
       </w:r>
     </w:p>
@@ -294,7 +388,7 @@
           <w:rStyle w:val="Hyperlink"/>
         </w:rPr>
       </w:pPr>
-      <w:hyperlink r:id="rId11" w:history="1">
+      <w:hyperlink r:id="rId13" w:history="1">
         <w:r>
           <w:rPr>
             <w:rStyle w:val="Hyperlink"/>
@@ -1676,7 +1770,7 @@
       </w:r>
     </w:p>
     <w:p>
-      <w:hyperlink r:id="rId12" w:history="1">
+      <w:hyperlink r:id="rId14" w:history="1">
         <w:r>
           <w:rPr>
             <w:rStyle w:val="Hyperlink"/>
@@ -1686,7 +1780,7 @@
       </w:hyperlink>
     </w:p>
     <w:p>
-      <w:hyperlink r:id="rId13" w:history="1">
+      <w:hyperlink r:id="rId15" w:history="1">
         <w:r>
           <w:rPr>
             <w:rStyle w:val="Hyperlink"/>
@@ -1699,7 +1793,7 @@
       <w:r>
         <w:t xml:space="preserve">Link with the discussion on how the api change breaks instafeed.js: </w:t>
       </w:r>
-      <w:hyperlink r:id="rId14" w:history="1">
+      <w:hyperlink r:id="rId16" w:history="1">
         <w:r>
           <w:rPr>
             <w:rStyle w:val="Hyperlink"/>
@@ -1729,7 +1823,7 @@
                     <pic:cNvPicPr/>
                   </pic:nvPicPr>
                   <pic:blipFill>
-                    <a:blip r:embed="rId15"/>
+                    <a:blip r:embed="rId17"/>
                     <a:stretch>
                       <a:fillRect/>
                     </a:stretch>
@@ -1773,14 +1867,11 @@
         <w:t>It looks like explore/tags section of Instagram has an easy structure to parse with the images being stored in &lt;img&gt; tags with a class of “</w:t>
       </w:r>
       <w:r>
-        <w:t>_icyx7</w:t>
-      </w:r>
-      <w:r>
-        <w:t>” so directly pulling the images shouldn’t be too complicated.</w:t>
-      </w:r>
-    </w:p>
-    <w:p>
-      <w:hyperlink r:id="rId16" w:history="1">
+        <w:t>_icyx7” so directly pulling the images shouldn’t be too complicated.</w:t>
+      </w:r>
+    </w:p>
+    <w:p>
+      <w:hyperlink r:id="rId18" w:history="1">
         <w:r>
           <w:rPr>
             <w:rStyle w:val="Hyperlink"/>
@@ -1811,7 +1902,7 @@
                     <pic:cNvPicPr/>
                   </pic:nvPicPr>
                   <pic:blipFill>
-                    <a:blip r:embed="rId17"/>
+                    <a:blip r:embed="rId19"/>
                     <a:stretch>
                       <a:fillRect/>
                     </a:stretch>
@@ -1840,6 +1931,97 @@
     <w:p>
       <w:r>
         <w:lastRenderedPageBreak/>
+        <w:t>4)</w:t>
+      </w:r>
+    </w:p>
+    <w:p>
+      <w:r>
+        <w:t>Result of example:</w:t>
+      </w:r>
+    </w:p>
+    <w:p>
+      <w:r>
+        <w:rPr>
+          <w:noProof/>
+        </w:rPr>
+        <w:drawing>
+          <wp:inline distT="0" distB="0" distL="0" distR="0" wp14:anchorId="7F4F1B28" wp14:editId="53FA1202">
+            <wp:extent cx="5943600" cy="1939290"/>
+            <wp:effectExtent l="0" t="0" r="0" b="3810"/>
+            <wp:docPr id="6" name="Picture 6"/>
+            <wp:cNvGraphicFramePr>
+              <a:graphicFrameLocks xmlns:a="http://schemas.openxmlformats.org/drawingml/2006/main" noChangeAspect="1"/>
+            </wp:cNvGraphicFramePr>
+            <a:graphic xmlns:a="http://schemas.openxmlformats.org/drawingml/2006/main">
+              <a:graphicData uri="http://schemas.openxmlformats.org/drawingml/2006/picture">
+                <pic:pic xmlns:pic="http://schemas.openxmlformats.org/drawingml/2006/picture">
+                  <pic:nvPicPr>
+                    <pic:cNvPr id="1" name=""/>
+                    <pic:cNvPicPr/>
+                  </pic:nvPicPr>
+                  <pic:blipFill>
+                    <a:blip r:embed="rId20"/>
+                    <a:stretch>
+                      <a:fillRect/>
+                    </a:stretch>
+                  </pic:blipFill>
+                  <pic:spPr>
+                    <a:xfrm>
+                      <a:off x="0" y="0"/>
+                      <a:ext cx="5943600" cy="1939290"/>
+                    </a:xfrm>
+                    <a:prstGeom prst="rect">
+                      <a:avLst/>
+                    </a:prstGeom>
+                  </pic:spPr>
+                </pic:pic>
+              </a:graphicData>
+            </a:graphic>
+          </wp:inline>
+        </w:drawing>
+      </w:r>
+    </w:p>
+    <w:p>
+      <w:r>
+        <w:t>The request made by the example is meant for use by server applications and not JavaScript on a web page. The resource lacks an Access-Control-Allow-Origin header meaning JavaScript from another domain can not access the resource. This is documented in the API for the Places service.</w:t>
+      </w:r>
+    </w:p>
+    <w:p>
+      <w:hyperlink r:id="rId21" w:history="1">
+        <w:r>
+          <w:rPr>
+            <w:rStyle w:val="Hyperlink"/>
+          </w:rPr>
+          <w:t>https://developers.google.com/places/web-service/search</w:t>
+        </w:r>
+      </w:hyperlink>
+    </w:p>
+    <w:p>
+      <w:r>
+        <w:t xml:space="preserve">It is suggested to use the </w:t>
+      </w:r>
+      <w:r>
+        <w:t>Google Places API Javascript Library</w:t>
+      </w:r>
+      <w:r>
+        <w:t xml:space="preserve"> for these calls, which abstracts away all the XMLHttpRequest object logic and does all the work for you. Not very useful for an assignment about AJAX.</w:t>
+      </w:r>
+    </w:p>
+    <w:p>
+      <w:r>
+        <w:t>This could be done by writing a node.js middle-man to facilitate the request to Google’s places API for the desired data of national parks.</w:t>
+      </w:r>
+      <w:bookmarkStart w:id="0" w:name="_GoBack"/>
+      <w:bookmarkEnd w:id="0"/>
+    </w:p>
+    <w:p>
+      <w:r>
+        <w:br w:type="page"/>
+      </w:r>
+    </w:p>
+    <w:p>
+      <w:r>
+        <w:lastRenderedPageBreak/>
         <w:t>Appendix:</w:t>
       </w:r>
     </w:p>
@@ -1851,8 +2033,8 @@
     <w:p>
       <w:r>
         <w:pict>
-          <v:shape id="_x0000_i1030" type="#_x0000_t75" style="width:325.5pt;height:246.75pt">
-            <v:imagedata r:id="rId18" o:title="3aDestroy"/>
+          <v:shape id="_x0000_i1028" type="#_x0000_t75" style="width:325.45pt;height:247.1pt">
+            <v:imagedata r:id="rId22" o:title="3aDestroy"/>
           </v:shape>
         </w:pict>
       </w:r>
@@ -1881,15 +2063,15 @@
     <w:p>
       <w:r>
         <w:pict>
-          <v:shape id="_x0000_i1031" type="#_x0000_t75" style="width:344.25pt;height:258pt">
-            <v:imagedata r:id="rId19" o:title="3aUpdate"/>
+          <v:shape id="_x0000_i1029" type="#_x0000_t75" style="width:343.85pt;height:258.05pt">
+            <v:imagedata r:id="rId23" o:title="3aUpdate"/>
           </v:shape>
         </w:pict>
       </w:r>
       <w:r>
         <w:pict>
-          <v:shape id="_x0000_i1032" type="#_x0000_t75" style="width:425.25pt;height:71.25pt">
-            <v:imagedata r:id="rId20" o:title="3aUpdate2"/>
+          <v:shape id="_x0000_i1030" type="#_x0000_t75" style="width:425.1pt;height:71.4pt">
+            <v:imagedata r:id="rId24" o:title="3aUpdate2"/>
           </v:shape>
         </w:pict>
       </w:r>
@@ -1916,8 +2098,8 @@
     <w:p>
       <w:r>
         <w:pict>
-          <v:shape id="_x0000_i1035" type="#_x0000_t75" style="width:391.5pt;height:204.75pt">
-            <v:imagedata r:id="rId21" o:title="get_status_timeline"/>
+          <v:shape id="_x0000_i1031" type="#_x0000_t75" style="width:391.7pt;height:204.5pt">
+            <v:imagedata r:id="rId25" o:title="get_status_timeline"/>
           </v:shape>
         </w:pict>
       </w:r>
@@ -1930,8 +2112,8 @@
     <w:p>
       <w:r>
         <w:pict>
-          <v:shape id="_x0000_i1036" type="#_x0000_t75" style="width:381.75pt;height:254.25pt">
-            <v:imagedata r:id="rId22" o:title="hw2_retweet_and_favorite"/>
+          <v:shape id="_x0000_i1032" type="#_x0000_t75" style="width:381.9pt;height:254.6pt">
+            <v:imagedata r:id="rId26" o:title="hw2_retweet_and_favorite"/>
           </v:shape>
         </w:pict>
       </w:r>
@@ -1948,18 +2130,15 @@
     <w:p>
       <w:r>
         <w:pict>
-          <v:shape id="_x0000_i1037" type="#_x0000_t75" style="width:381.75pt;height:183.75pt">
-            <v:imagedata r:id="rId23" o:title="post_favorites_create"/>
+          <v:shape id="_x0000_i1033" type="#_x0000_t75" style="width:381.9pt;height:183.75pt">
+            <v:imagedata r:id="rId27" o:title="post_favorites_create"/>
           </v:shape>
         </w:pict>
       </w:r>
     </w:p>
     <w:p>
       <w:r>
-        <w:t>Status Retweet</w:t>
-      </w:r>
-      <w:r>
-        <w:t>:</w:t>
+        <w:t>Status Retweet:</w:t>
       </w:r>
     </w:p>
     <w:p>
@@ -1983,7 +2162,7 @@
                     <pic:cNvPicPr/>
                   </pic:nvPicPr>
                   <pic:blipFill>
-                    <a:blip r:embed="rId24"/>
+                    <a:blip r:embed="rId28"/>
                     <a:stretch>
                       <a:fillRect/>
                     </a:stretch>
@@ -2026,7 +2205,7 @@
                     <pic:cNvPicPr/>
                   </pic:nvPicPr>
                   <pic:blipFill>
-                    <a:blip r:embed="rId25"/>
+                    <a:blip r:embed="rId29"/>
                     <a:stretch>
                       <a:fillRect/>
                     </a:stretch>
@@ -2049,12 +2228,7 @@
     </w:p>
     <w:p>
       <w:r>
-        <w:t>Friends List</w:t>
-      </w:r>
-      <w:bookmarkStart w:id="0" w:name="_GoBack"/>
-      <w:bookmarkEnd w:id="0"/>
-      <w:r>
-        <w:t>:</w:t>
+        <w:t>Friends List:</w:t>
       </w:r>
     </w:p>
     <w:p>
@@ -2078,7 +2252,7 @@
                     <pic:cNvPicPr/>
                   </pic:nvPicPr>
                   <pic:blipFill>
-                    <a:blip r:embed="rId26"/>
+                    <a:blip r:embed="rId30"/>
                     <a:stretch>
                       <a:fillRect/>
                     </a:stretch>
@@ -2101,7 +2275,7 @@
     </w:p>
     <w:p/>
     <w:sectPr>
-      <w:headerReference w:type="default" r:id="rId27"/>
+      <w:headerReference w:type="default" r:id="rId31"/>
       <w:pgSz w:w="12240" w:h="15840"/>
       <w:pgMar w:top="1440" w:right="1440" w:bottom="1440" w:left="1440" w:header="720" w:footer="720" w:gutter="0"/>
       <w:cols w:space="720"/>

</xml_diff>